<commit_message>
Task 4 question 1 and 2
</commit_message>
<xml_diff>
--- a/Project Coversheet.docx
+++ b/Project Coversheet.docx
@@ -3026,70 +3026,7 @@
           <w:lang w:val="en-IN"/>
         </w:rPr>
         <w:lastRenderedPageBreak/>
-        <w:t>I</w:t>
-      </w:r>
-      <w:r>
-        <w:rPr>
-          <w:rFonts w:ascii="Times New Roman" w:hAnsi="Times New Roman" w:cs="Times New Roman"/>
-          <w:b/>
-          <w:bCs/>
-          <w:lang w:val="en-IN"/>
-        </w:rPr>
-        <w:t xml:space="preserve">nconsistent </w:t>
-      </w:r>
-      <w:r>
-        <w:rPr>
-          <w:rFonts w:ascii="Times New Roman" w:hAnsi="Times New Roman" w:cs="Times New Roman"/>
-          <w:b/>
-          <w:bCs/>
-          <w:lang w:val="en-IN"/>
-        </w:rPr>
-        <w:t>C</w:t>
-      </w:r>
-      <w:r>
-        <w:rPr>
-          <w:rFonts w:ascii="Times New Roman" w:hAnsi="Times New Roman" w:cs="Times New Roman"/>
-          <w:b/>
-          <w:bCs/>
-          <w:lang w:val="en-IN"/>
-        </w:rPr>
-        <w:t xml:space="preserve">ategory </w:t>
-      </w:r>
-      <w:r>
-        <w:rPr>
-          <w:rFonts w:ascii="Times New Roman" w:hAnsi="Times New Roman" w:cs="Times New Roman"/>
-          <w:b/>
-          <w:bCs/>
-          <w:lang w:val="en-IN"/>
-        </w:rPr>
-        <w:t>V</w:t>
-      </w:r>
-      <w:r>
-        <w:rPr>
-          <w:rFonts w:ascii="Times New Roman" w:hAnsi="Times New Roman" w:cs="Times New Roman"/>
-          <w:b/>
-          <w:bCs/>
-          <w:lang w:val="en-IN"/>
-        </w:rPr>
-        <w:t xml:space="preserve">alues </w:t>
-      </w:r>
-      <w:r>
-        <w:rPr>
-          <w:rFonts w:ascii="Times New Roman" w:hAnsi="Times New Roman" w:cs="Times New Roman"/>
-          <w:b/>
-          <w:bCs/>
-          <w:lang w:val="en-IN"/>
-        </w:rPr>
-        <w:t>C</w:t>
-      </w:r>
-      <w:r>
-        <w:rPr>
-          <w:rFonts w:ascii="Times New Roman" w:hAnsi="Times New Roman" w:cs="Times New Roman"/>
-          <w:b/>
-          <w:bCs/>
-          <w:lang w:val="en-IN"/>
-        </w:rPr>
-        <w:t>orrected</w:t>
+        <w:t>Inconsistent Category Values Corrected</w:t>
       </w:r>
     </w:p>
     <w:p>
@@ -4504,6 +4441,376 @@
             </a:graphic>
           </wp:inline>
         </w:drawing>
+      </w:r>
+    </w:p>
+    <w:p>
+      <w:pPr>
+        <w:pStyle w:val="ListParagraph"/>
+        <w:rPr>
+          <w:rFonts w:ascii="Times New Roman" w:hAnsi="Times New Roman" w:cs="Times New Roman"/>
+          <w:b/>
+          <w:bCs/>
+          <w:lang w:val="en-IN"/>
+        </w:rPr>
+      </w:pPr>
+    </w:p>
+    <w:p>
+      <w:pPr>
+        <w:pStyle w:val="ListParagraph"/>
+        <w:rPr>
+          <w:rFonts w:ascii="Times New Roman" w:hAnsi="Times New Roman" w:cs="Times New Roman"/>
+          <w:b/>
+          <w:bCs/>
+          <w:lang w:val="en-IN"/>
+        </w:rPr>
+      </w:pPr>
+    </w:p>
+    <w:p>
+      <w:pPr>
+        <w:pStyle w:val="ListParagraph"/>
+        <w:rPr>
+          <w:rFonts w:ascii="Times New Roman" w:hAnsi="Times New Roman" w:cs="Times New Roman"/>
+          <w:b/>
+          <w:bCs/>
+          <w:lang w:val="en-IN"/>
+        </w:rPr>
+      </w:pPr>
+    </w:p>
+    <w:p>
+      <w:pPr>
+        <w:pStyle w:val="ListParagraph"/>
+        <w:rPr>
+          <w:rFonts w:ascii="Times New Roman" w:hAnsi="Times New Roman" w:cs="Times New Roman"/>
+          <w:b/>
+          <w:bCs/>
+          <w:lang w:val="en-IN"/>
+        </w:rPr>
+      </w:pPr>
+    </w:p>
+    <w:p>
+      <w:pPr>
+        <w:pStyle w:val="ListParagraph"/>
+        <w:ind w:left="0"/>
+        <w:rPr>
+          <w:rFonts w:ascii="Times New Roman" w:hAnsi="Times New Roman" w:cs="Times New Roman"/>
+          <w:b/>
+          <w:bCs/>
+          <w:sz w:val="32"/>
+          <w:szCs w:val="32"/>
+          <w:lang w:val="en-IN"/>
+        </w:rPr>
+      </w:pPr>
+      <w:r>
+        <w:rPr>
+          <w:rFonts w:ascii="Times New Roman" w:hAnsi="Times New Roman" w:cs="Times New Roman"/>
+          <w:b/>
+          <w:bCs/>
+          <w:sz w:val="32"/>
+          <w:szCs w:val="28"/>
+          <w:lang w:val="en-IN"/>
+        </w:rPr>
+        <w:lastRenderedPageBreak/>
+        <w:t xml:space="preserve">Task </w:t>
+      </w:r>
+      <w:r>
+        <w:rPr>
+          <w:rFonts w:ascii="Times New Roman" w:hAnsi="Times New Roman" w:cs="Times New Roman"/>
+          <w:b/>
+          <w:bCs/>
+          <w:sz w:val="32"/>
+          <w:szCs w:val="28"/>
+          <w:lang w:val="en-IN"/>
+        </w:rPr>
+        <w:t>4</w:t>
+      </w:r>
+      <w:r>
+        <w:rPr>
+          <w:rFonts w:ascii="Times New Roman" w:hAnsi="Times New Roman" w:cs="Times New Roman"/>
+          <w:b/>
+          <w:bCs/>
+          <w:sz w:val="32"/>
+          <w:szCs w:val="28"/>
+          <w:lang w:val="en-IN"/>
+        </w:rPr>
+        <w:t>.</w:t>
+      </w:r>
+      <w:r>
+        <w:rPr>
+          <w:b/>
+          <w:bCs/>
+          <w:sz w:val="32"/>
+          <w:szCs w:val="28"/>
+        </w:rPr>
+        <w:t xml:space="preserve"> </w:t>
+      </w:r>
+      <w:r>
+        <w:rPr>
+          <w:rFonts w:ascii="Times New Roman" w:hAnsi="Times New Roman" w:cs="Times New Roman"/>
+          <w:b/>
+          <w:bCs/>
+          <w:sz w:val="32"/>
+          <w:szCs w:val="32"/>
+        </w:rPr>
+        <w:t>Business Questions</w:t>
+      </w:r>
+    </w:p>
+    <w:p>
+      <w:pPr>
+        <w:pStyle w:val="ListParagraph"/>
+        <w:ind w:left="0"/>
+        <w:rPr>
+          <w:rFonts w:ascii="Times New Roman" w:hAnsi="Times New Roman" w:cs="Times New Roman"/>
+          <w:b/>
+          <w:bCs/>
+          <w:lang w:val="en-IN"/>
+        </w:rPr>
+      </w:pPr>
+      <w:r>
+        <w:rPr>
+          <w:rFonts w:ascii="Times New Roman" w:hAnsi="Times New Roman" w:cs="Times New Roman"/>
+          <w:b/>
+          <w:bCs/>
+          <w:lang w:val="en-IN"/>
+        </w:rPr>
+        <w:t xml:space="preserve">4.1 </w:t>
+      </w:r>
+      <w:r>
+        <w:rPr>
+          <w:rFonts w:ascii="Times New Roman" w:hAnsi="Times New Roman" w:cs="Times New Roman"/>
+          <w:b/>
+          <w:bCs/>
+          <w:lang w:val="en-IN"/>
+        </w:rPr>
+        <w:t>Which acquisition source brought in the most users last month?</w:t>
+      </w:r>
+    </w:p>
+    <w:p>
+      <w:pPr>
+        <w:pStyle w:val="ListParagraph"/>
+        <w:ind w:left="0"/>
+        <w:jc w:val="both"/>
+        <w:rPr>
+          <w:rFonts w:ascii="Times New Roman" w:hAnsi="Times New Roman" w:cs="Times New Roman"/>
+          <w:b/>
+          <w:bCs/>
+        </w:rPr>
+      </w:pPr>
+      <w:r>
+        <w:rPr>
+          <w:rFonts w:ascii="Times New Roman" w:hAnsi="Times New Roman" w:cs="Times New Roman"/>
+        </w:rPr>
+        <w:t>An analysis of the signup_date column shows that October 2024 was the most recent month with recorded customer signups. During this month, Google emerged as the leading acquisition source, contributing the highest number of new users with a total of 7 signups. This highlights the effectiveness of Google-related marketing or referral strategies in that period</w:t>
+      </w:r>
+      <w:r>
+        <w:rPr>
+          <w:rFonts w:ascii="Times New Roman" w:hAnsi="Times New Roman" w:cs="Times New Roman"/>
+          <w:b/>
+          <w:bCs/>
+        </w:rPr>
+        <w:t>.</w:t>
+      </w:r>
+    </w:p>
+    <w:p>
+      <w:pPr>
+        <w:pStyle w:val="ListParagraph"/>
+        <w:ind w:left="0"/>
+        <w:jc w:val="both"/>
+        <w:rPr>
+          <w:rFonts w:ascii="Times New Roman" w:hAnsi="Times New Roman" w:cs="Times New Roman"/>
+          <w:b/>
+          <w:bCs/>
+        </w:rPr>
+      </w:pPr>
+    </w:p>
+    <w:p>
+      <w:pPr>
+        <w:pStyle w:val="ListParagraph"/>
+        <w:ind w:left="0"/>
+        <w:rPr>
+          <w:rFonts w:ascii="Times New Roman" w:hAnsi="Times New Roman" w:cs="Times New Roman"/>
+          <w:b/>
+          <w:bCs/>
+        </w:rPr>
+      </w:pPr>
+      <w:r>
+        <w:rPr>
+          <w:rFonts w:ascii="Times New Roman" w:hAnsi="Times New Roman" w:cs="Times New Roman"/>
+          <w:b/>
+          <w:bCs/>
+        </w:rPr>
+        <w:t xml:space="preserve">4.2 </w:t>
+      </w:r>
+      <w:r>
+        <w:rPr>
+          <w:rFonts w:ascii="Times New Roman" w:hAnsi="Times New Roman" w:cs="Times New Roman"/>
+          <w:b/>
+          <w:bCs/>
+        </w:rPr>
+        <w:t>Which region shows signs of missing or incomplete data?</w:t>
+      </w:r>
+    </w:p>
+    <w:p>
+      <w:pPr>
+        <w:pStyle w:val="ListParagraph"/>
+        <w:ind w:left="0"/>
+        <w:jc w:val="both"/>
+        <w:rPr>
+          <w:rFonts w:ascii="Times New Roman" w:hAnsi="Times New Roman" w:cs="Times New Roman"/>
+          <w:lang w:val="en-IN"/>
+        </w:rPr>
+      </w:pPr>
+      <w:r>
+        <w:rPr>
+          <w:rFonts w:ascii="Times New Roman" w:hAnsi="Times New Roman" w:cs="Times New Roman"/>
+          <w:lang w:val="en-IN"/>
+        </w:rPr>
+        <w:t>An analysis of customer records flagged for incomplete information revealed notable differences across regions. The North region had the highest proportion of incomplete records at 27.7%, followed by the Unknown region at 23.3% and the West at 21.7%.</w:t>
+      </w:r>
+    </w:p>
+    <w:p>
+      <w:pPr>
+        <w:pStyle w:val="ListParagraph"/>
+        <w:ind w:left="0"/>
+        <w:jc w:val="both"/>
+        <w:rPr>
+          <w:rFonts w:ascii="Times New Roman" w:hAnsi="Times New Roman" w:cs="Times New Roman"/>
+          <w:lang w:val="en-IN"/>
+        </w:rPr>
+      </w:pPr>
+      <w:r>
+        <w:rPr>
+          <w:rFonts w:ascii="Times New Roman" w:hAnsi="Times New Roman" w:cs="Times New Roman"/>
+          <w:lang w:val="en-IN"/>
+        </w:rPr>
+        <w:t>These findings suggest that the North region may have the most significant data quality issues, potentially impacting insights or decisions based on regional segmentation.</w:t>
+      </w:r>
+    </w:p>
+    <w:p>
+      <w:pPr>
+        <w:pStyle w:val="ListParagraph"/>
+        <w:ind w:left="0"/>
+        <w:rPr>
+          <w:rFonts w:ascii="Times New Roman" w:hAnsi="Times New Roman" w:cs="Times New Roman"/>
+          <w:b/>
+          <w:bCs/>
+          <w:lang w:val="en-IN"/>
+        </w:rPr>
+      </w:pPr>
+    </w:p>
+    <w:p>
+      <w:pPr>
+        <w:pStyle w:val="ListParagraph"/>
+        <w:rPr>
+          <w:rFonts w:ascii="Times New Roman" w:hAnsi="Times New Roman" w:cs="Times New Roman"/>
+          <w:b/>
+          <w:bCs/>
+          <w:lang w:val="en-IN"/>
+        </w:rPr>
+      </w:pPr>
+      <w:r>
+        <w:rPr>
+          <w:rFonts w:ascii="Times New Roman" w:hAnsi="Times New Roman" w:cs="Times New Roman"/>
+          <w:b/>
+          <w:bCs/>
+          <w:lang w:val="en-IN"/>
+        </w:rPr>
+        <w:t>Fig 4.2.a</w:t>
+      </w:r>
+    </w:p>
+    <w:p>
+      <w:pPr>
+        <w:pStyle w:val="ListParagraph"/>
+        <w:rPr>
+          <w:rFonts w:ascii="Times New Roman" w:hAnsi="Times New Roman" w:cs="Times New Roman"/>
+          <w:b/>
+          <w:bCs/>
+          <w:lang w:val="en-IN"/>
+        </w:rPr>
+      </w:pPr>
+      <w:r>
+        <w:rPr>
+          <w:rFonts w:ascii="Times New Roman" w:hAnsi="Times New Roman" w:cs="Times New Roman"/>
+          <w:b/>
+          <w:bCs/>
+          <w:noProof/>
+          <w:lang w:val="en-IN"/>
+        </w:rPr>
+        <w:drawing>
+          <wp:inline distT="0" distB="0" distL="0" distR="0" wp14:anchorId="0708ED8E" wp14:editId="34FBED5D">
+            <wp:extent cx="2487168" cy="1422400"/>
+            <wp:effectExtent l="0" t="0" r="8890" b="6350"/>
+            <wp:docPr id="1002588766" name="Picture 1"/>
+            <wp:cNvGraphicFramePr>
+              <a:graphicFrameLocks xmlns:a="http://schemas.openxmlformats.org/drawingml/2006/main" noChangeAspect="1"/>
+            </wp:cNvGraphicFramePr>
+            <a:graphic xmlns:a="http://schemas.openxmlformats.org/drawingml/2006/main">
+              <a:graphicData uri="http://schemas.openxmlformats.org/drawingml/2006/picture">
+                <pic:pic xmlns:pic="http://schemas.openxmlformats.org/drawingml/2006/picture">
+                  <pic:nvPicPr>
+                    <pic:cNvPr id="1002588766" name="Picture 1002588766"/>
+                    <pic:cNvPicPr/>
+                  </pic:nvPicPr>
+                  <pic:blipFill>
+                    <a:blip r:embed="rId25"/>
+                    <a:stretch>
+                      <a:fillRect/>
+                    </a:stretch>
+                  </pic:blipFill>
+                  <pic:spPr>
+                    <a:xfrm>
+                      <a:off x="0" y="0"/>
+                      <a:ext cx="2493349" cy="1425935"/>
+                    </a:xfrm>
+                    <a:prstGeom prst="rect">
+                      <a:avLst/>
+                    </a:prstGeom>
+                  </pic:spPr>
+                </pic:pic>
+              </a:graphicData>
+            </a:graphic>
+          </wp:inline>
+        </w:drawing>
+      </w:r>
+    </w:p>
+    <w:p>
+      <w:pPr>
+        <w:pStyle w:val="ListParagraph"/>
+        <w:rPr>
+          <w:rFonts w:ascii="Times New Roman" w:hAnsi="Times New Roman" w:cs="Times New Roman"/>
+          <w:b/>
+          <w:bCs/>
+          <w:lang w:val="en-IN"/>
+        </w:rPr>
+      </w:pPr>
+    </w:p>
+    <w:p>
+      <w:pPr>
+        <w:pStyle w:val="ListParagraph"/>
+        <w:ind w:left="0"/>
+        <w:rPr>
+          <w:rFonts w:ascii="Times New Roman" w:hAnsi="Times New Roman" w:cs="Times New Roman"/>
+          <w:b/>
+          <w:bCs/>
+          <w:lang w:val="en-IN"/>
+        </w:rPr>
+      </w:pPr>
+      <w:r>
+        <w:rPr>
+          <w:rFonts w:ascii="Times New Roman" w:hAnsi="Times New Roman" w:cs="Times New Roman"/>
+          <w:b/>
+          <w:bCs/>
+          <w:lang w:val="en-IN"/>
+        </w:rPr>
+        <w:t xml:space="preserve">4.3 </w:t>
+      </w:r>
+      <w:r>
+        <w:rPr>
+          <w:rFonts w:ascii="Times New Roman" w:hAnsi="Times New Roman" w:cs="Times New Roman"/>
+          <w:b/>
+          <w:bCs/>
+          <w:lang w:val="en-IN"/>
+        </w:rPr>
+        <w:t>Are older users more or less likely to opt in to marketing?</w:t>
       </w:r>
     </w:p>
     <w:sectPr>

</xml_diff>

<commit_message>
Task 4 question 3 and 4
</commit_message>
<xml_diff>
--- a/Project Coversheet.docx
+++ b/Project Coversheet.docx
@@ -618,17 +618,49 @@
           <w:szCs w:val="24"/>
           <w:lang w:val="en-GB"/>
         </w:rPr>
-        <w:t xml:space="preserve">If your project includes code or analysis, attach the </w:t>
-      </w:r>
+        <w:t xml:space="preserve">If your project includes code or analysis, attach </w:t>
+      </w:r>
+      <w:proofErr w:type="gramStart"/>
       <w:r>
         <w:rPr>
           <w:rFonts w:cs="Arial"/>
-          <w:b/>
-          <w:bCs/>
           <w:szCs w:val="24"/>
           <w:lang w:val="en-GB"/>
         </w:rPr>
-        <w:t>.ipynb notebook</w:t>
+        <w:t xml:space="preserve">the </w:t>
+      </w:r>
+      <w:r>
+        <w:rPr>
+          <w:rFonts w:cs="Arial"/>
+          <w:b/>
+          <w:bCs/>
+          <w:szCs w:val="24"/>
+          <w:lang w:val="en-GB"/>
+        </w:rPr>
+        <w:t>.</w:t>
+      </w:r>
+      <w:proofErr w:type="spellStart"/>
+      <w:r>
+        <w:rPr>
+          <w:rFonts w:cs="Arial"/>
+          <w:b/>
+          <w:bCs/>
+          <w:szCs w:val="24"/>
+          <w:lang w:val="en-GB"/>
+        </w:rPr>
+        <w:t>ipynb</w:t>
+      </w:r>
+      <w:proofErr w:type="spellEnd"/>
+      <w:proofErr w:type="gramEnd"/>
+      <w:r>
+        <w:rPr>
+          <w:rFonts w:cs="Arial"/>
+          <w:b/>
+          <w:bCs/>
+          <w:szCs w:val="24"/>
+          <w:lang w:val="en-GB"/>
+        </w:rPr>
+        <w:t xml:space="preserve"> notebook</w:t>
       </w:r>
       <w:r>
         <w:rPr>
@@ -1576,6 +1608,7 @@
           <w:lang w:val="en-IN"/>
         </w:rPr>
       </w:pPr>
+      <w:proofErr w:type="spellStart"/>
       <w:r>
         <w:rPr>
           <w:rFonts w:ascii="Times New Roman" w:hAnsi="Times New Roman" w:cs="Times New Roman"/>
@@ -1585,6 +1618,7 @@
         </w:rPr>
         <w:t>customer_id</w:t>
       </w:r>
+      <w:proofErr w:type="spellEnd"/>
       <w:r>
         <w:rPr>
           <w:rFonts w:ascii="Times New Roman" w:hAnsi="Times New Roman" w:cs="Times New Roman"/>
@@ -1619,7 +1653,23 @@
           <w:rFonts w:ascii="Times New Roman" w:hAnsi="Times New Roman" w:cs="Times New Roman"/>
           <w:lang w:val="en-IN"/>
         </w:rPr>
-        <w:t>: Missing entries were populated by extracting names from the email address where possible. Remaining nulls were labeled as "Not Specified".</w:t>
+        <w:t xml:space="preserve">: Missing entries were populated by extracting names from the email address where possible. Remaining nulls were </w:t>
+      </w:r>
+      <w:proofErr w:type="spellStart"/>
+      <w:r>
+        <w:rPr>
+          <w:rFonts w:ascii="Times New Roman" w:hAnsi="Times New Roman" w:cs="Times New Roman"/>
+          <w:lang w:val="en-IN"/>
+        </w:rPr>
+        <w:t>labeled</w:t>
+      </w:r>
+      <w:proofErr w:type="spellEnd"/>
+      <w:r>
+        <w:rPr>
+          <w:rFonts w:ascii="Times New Roman" w:hAnsi="Times New Roman" w:cs="Times New Roman"/>
+          <w:lang w:val="en-IN"/>
+        </w:rPr>
+        <w:t xml:space="preserve"> as "Not Specified".</w:t>
       </w:r>
     </w:p>
     <w:p>
@@ -1663,6 +1713,7 @@
           <w:lang w:val="en-IN"/>
         </w:rPr>
       </w:pPr>
+      <w:proofErr w:type="spellStart"/>
       <w:r>
         <w:rPr>
           <w:rFonts w:ascii="Times New Roman" w:hAnsi="Times New Roman" w:cs="Times New Roman"/>
@@ -1672,12 +1723,45 @@
         </w:rPr>
         <w:t>signup_date</w:t>
       </w:r>
-      <w:r>
-        <w:rPr>
-          <w:rFonts w:ascii="Times New Roman" w:hAnsi="Times New Roman" w:cs="Times New Roman"/>
-          <w:lang w:val="en-IN"/>
-        </w:rPr>
-        <w:t>: Non-date strings, blanks, and missing values were coerced to NaT and filled using the column's median date.</w:t>
+      <w:proofErr w:type="spellEnd"/>
+      <w:r>
+        <w:rPr>
+          <w:rFonts w:ascii="Times New Roman" w:hAnsi="Times New Roman" w:cs="Times New Roman"/>
+          <w:lang w:val="en-IN"/>
+        </w:rPr>
+        <w:t xml:space="preserve">: </w:t>
+      </w:r>
+      <w:proofErr w:type="gramStart"/>
+      <w:r>
+        <w:rPr>
+          <w:rFonts w:ascii="Times New Roman" w:hAnsi="Times New Roman" w:cs="Times New Roman"/>
+          <w:lang w:val="en-IN"/>
+        </w:rPr>
+        <w:t>Non-date</w:t>
+      </w:r>
+      <w:proofErr w:type="gramEnd"/>
+      <w:r>
+        <w:rPr>
+          <w:rFonts w:ascii="Times New Roman" w:hAnsi="Times New Roman" w:cs="Times New Roman"/>
+          <w:lang w:val="en-IN"/>
+        </w:rPr>
+        <w:t xml:space="preserve"> strings, blanks, and missing values were coerced to </w:t>
+      </w:r>
+      <w:proofErr w:type="spellStart"/>
+      <w:r>
+        <w:rPr>
+          <w:rFonts w:ascii="Times New Roman" w:hAnsi="Times New Roman" w:cs="Times New Roman"/>
+          <w:lang w:val="en-IN"/>
+        </w:rPr>
+        <w:t>NaT</w:t>
+      </w:r>
+      <w:proofErr w:type="spellEnd"/>
+      <w:r>
+        <w:rPr>
+          <w:rFonts w:ascii="Times New Roman" w:hAnsi="Times New Roman" w:cs="Times New Roman"/>
+          <w:lang w:val="en-IN"/>
+        </w:rPr>
+        <w:t xml:space="preserve"> and filled using the column's median date.</w:t>
       </w:r>
     </w:p>
     <w:p>
@@ -1779,6 +1863,7 @@
           <w:lang w:val="en-IN"/>
         </w:rPr>
       </w:pPr>
+      <w:proofErr w:type="spellStart"/>
       <w:r>
         <w:rPr>
           <w:rFonts w:ascii="Times New Roman" w:hAnsi="Times New Roman" w:cs="Times New Roman"/>
@@ -1788,6 +1873,7 @@
         </w:rPr>
         <w:t>marketing_opt_in</w:t>
       </w:r>
+      <w:proofErr w:type="spellEnd"/>
       <w:r>
         <w:rPr>
           <w:rFonts w:ascii="Times New Roman" w:hAnsi="Times New Roman" w:cs="Times New Roman"/>
@@ -1808,6 +1894,7 @@
           <w:lang w:val="en-IN"/>
         </w:rPr>
       </w:pPr>
+      <w:proofErr w:type="spellStart"/>
       <w:r>
         <w:rPr>
           <w:rFonts w:ascii="Times New Roman" w:hAnsi="Times New Roman" w:cs="Times New Roman"/>
@@ -1816,6 +1903,7 @@
         </w:rPr>
         <w:t>plan_selected</w:t>
       </w:r>
+      <w:proofErr w:type="spellEnd"/>
       <w:r>
         <w:rPr>
           <w:rFonts w:ascii="Times New Roman" w:hAnsi="Times New Roman" w:cs="Times New Roman"/>
@@ -1918,7 +2006,23 @@
           <w:rFonts w:ascii="Times New Roman" w:hAnsi="Times New Roman" w:cs="Times New Roman"/>
           <w:lang w:val="en-IN"/>
         </w:rPr>
-        <w:t>Checked for and removed duplicate rows based on customer_id, treated as a primary key.</w:t>
+        <w:t xml:space="preserve">Checked for and removed duplicate rows based on </w:t>
+      </w:r>
+      <w:proofErr w:type="spellStart"/>
+      <w:r>
+        <w:rPr>
+          <w:rFonts w:ascii="Times New Roman" w:hAnsi="Times New Roman" w:cs="Times New Roman"/>
+          <w:lang w:val="en-IN"/>
+        </w:rPr>
+        <w:t>customer_id</w:t>
+      </w:r>
+      <w:proofErr w:type="spellEnd"/>
+      <w:r>
+        <w:rPr>
+          <w:rFonts w:ascii="Times New Roman" w:hAnsi="Times New Roman" w:cs="Times New Roman"/>
+          <w:lang w:val="en-IN"/>
+        </w:rPr>
+        <w:t>, treated as a primary key.</w:t>
       </w:r>
     </w:p>
     <w:p>
@@ -1938,7 +2042,39 @@
           <w:rFonts w:ascii="Times New Roman" w:hAnsi="Times New Roman" w:cs="Times New Roman"/>
           <w:lang w:val="en-IN"/>
         </w:rPr>
-        <w:t>Reviewed and updated data types for all columns to ensure they match their expected formats (e.g., datetime for signup_date, category for plan_selected).</w:t>
+        <w:t xml:space="preserve">Reviewed and updated data types for all columns to ensure they match their expected formats (e.g., datetime for </w:t>
+      </w:r>
+      <w:proofErr w:type="spellStart"/>
+      <w:r>
+        <w:rPr>
+          <w:rFonts w:ascii="Times New Roman" w:hAnsi="Times New Roman" w:cs="Times New Roman"/>
+          <w:lang w:val="en-IN"/>
+        </w:rPr>
+        <w:t>signup_date</w:t>
+      </w:r>
+      <w:proofErr w:type="spellEnd"/>
+      <w:r>
+        <w:rPr>
+          <w:rFonts w:ascii="Times New Roman" w:hAnsi="Times New Roman" w:cs="Times New Roman"/>
+          <w:lang w:val="en-IN"/>
+        </w:rPr>
+        <w:t xml:space="preserve">, category for </w:t>
+      </w:r>
+      <w:proofErr w:type="spellStart"/>
+      <w:r>
+        <w:rPr>
+          <w:rFonts w:ascii="Times New Roman" w:hAnsi="Times New Roman" w:cs="Times New Roman"/>
+          <w:lang w:val="en-IN"/>
+        </w:rPr>
+        <w:t>plan_selected</w:t>
+      </w:r>
+      <w:proofErr w:type="spellEnd"/>
+      <w:r>
+        <w:rPr>
+          <w:rFonts w:ascii="Times New Roman" w:hAnsi="Times New Roman" w:cs="Times New Roman"/>
+          <w:lang w:val="en-IN"/>
+        </w:rPr>
+        <w:t>).</w:t>
       </w:r>
     </w:p>
     <w:p>
@@ -3063,7 +3199,39 @@
           <w:rFonts w:ascii="Times New Roman" w:hAnsi="Times New Roman" w:cs="Times New Roman"/>
           <w:lang w:val="en-IN"/>
         </w:rPr>
-        <w:t>In the source column, ambiguous entries labeled as "??" were standardized to Unknown.</w:t>
+        <w:t xml:space="preserve">In the source column, ambiguous entries </w:t>
+      </w:r>
+      <w:proofErr w:type="spellStart"/>
+      <w:r>
+        <w:rPr>
+          <w:rFonts w:ascii="Times New Roman" w:hAnsi="Times New Roman" w:cs="Times New Roman"/>
+          <w:lang w:val="en-IN"/>
+        </w:rPr>
+        <w:t>labeled</w:t>
+      </w:r>
+      <w:proofErr w:type="spellEnd"/>
+      <w:r>
+        <w:rPr>
+          <w:rFonts w:ascii="Times New Roman" w:hAnsi="Times New Roman" w:cs="Times New Roman"/>
+          <w:lang w:val="en-IN"/>
+        </w:rPr>
+        <w:t xml:space="preserve"> as "??" were standardized </w:t>
+      </w:r>
+      <w:proofErr w:type="gramStart"/>
+      <w:r>
+        <w:rPr>
+          <w:rFonts w:ascii="Times New Roman" w:hAnsi="Times New Roman" w:cs="Times New Roman"/>
+          <w:lang w:val="en-IN"/>
+        </w:rPr>
+        <w:t>to</w:t>
+      </w:r>
+      <w:proofErr w:type="gramEnd"/>
+      <w:r>
+        <w:rPr>
+          <w:rFonts w:ascii="Times New Roman" w:hAnsi="Times New Roman" w:cs="Times New Roman"/>
+          <w:lang w:val="en-IN"/>
+        </w:rPr>
+        <w:t xml:space="preserve"> Unknown.</w:t>
       </w:r>
     </w:p>
     <w:p>
@@ -3083,7 +3251,55 @@
           <w:rFonts w:ascii="Times New Roman" w:hAnsi="Times New Roman" w:cs="Times New Roman"/>
           <w:lang w:val="en-IN"/>
         </w:rPr>
-        <w:t>In the plan_selected column, variations in plan names such as "prem", "PREMIUM", "PRO", "Basic", and "UnkownPlan" were normalized to lowercase values: premium, pro, basic, and unkownplan, respectively.</w:t>
+        <w:t xml:space="preserve">In the </w:t>
+      </w:r>
+      <w:proofErr w:type="spellStart"/>
+      <w:r>
+        <w:rPr>
+          <w:rFonts w:ascii="Times New Roman" w:hAnsi="Times New Roman" w:cs="Times New Roman"/>
+          <w:lang w:val="en-IN"/>
+        </w:rPr>
+        <w:t>plan_selected</w:t>
+      </w:r>
+      <w:proofErr w:type="spellEnd"/>
+      <w:r>
+        <w:rPr>
+          <w:rFonts w:ascii="Times New Roman" w:hAnsi="Times New Roman" w:cs="Times New Roman"/>
+          <w:lang w:val="en-IN"/>
+        </w:rPr>
+        <w:t xml:space="preserve"> column, variations in plan names such as "prem", "PREMIUM", "PRO", "Basic", and "</w:t>
+      </w:r>
+      <w:proofErr w:type="spellStart"/>
+      <w:r>
+        <w:rPr>
+          <w:rFonts w:ascii="Times New Roman" w:hAnsi="Times New Roman" w:cs="Times New Roman"/>
+          <w:lang w:val="en-IN"/>
+        </w:rPr>
+        <w:t>UnkownPlan</w:t>
+      </w:r>
+      <w:proofErr w:type="spellEnd"/>
+      <w:r>
+        <w:rPr>
+          <w:rFonts w:ascii="Times New Roman" w:hAnsi="Times New Roman" w:cs="Times New Roman"/>
+          <w:lang w:val="en-IN"/>
+        </w:rPr>
+        <w:t xml:space="preserve">" were normalized to lowercase values: premium, pro, basic, and </w:t>
+      </w:r>
+      <w:proofErr w:type="spellStart"/>
+      <w:r>
+        <w:rPr>
+          <w:rFonts w:ascii="Times New Roman" w:hAnsi="Times New Roman" w:cs="Times New Roman"/>
+          <w:lang w:val="en-IN"/>
+        </w:rPr>
+        <w:t>unkownplan</w:t>
+      </w:r>
+      <w:proofErr w:type="spellEnd"/>
+      <w:r>
+        <w:rPr>
+          <w:rFonts w:ascii="Times New Roman" w:hAnsi="Times New Roman" w:cs="Times New Roman"/>
+          <w:lang w:val="en-IN"/>
+        </w:rPr>
+        <w:t>, respectively.</w:t>
       </w:r>
     </w:p>
     <w:p>
@@ -3250,7 +3466,31 @@
           <w:szCs w:val="24"/>
           <w:lang w:val="en-IN"/>
         </w:rPr>
-        <w:t>Sign-ups per week (grouped by signup_date)</w:t>
+        <w:t xml:space="preserve">Sign-ups per week (grouped by </w:t>
+      </w:r>
+      <w:proofErr w:type="spellStart"/>
+      <w:r>
+        <w:rPr>
+          <w:rFonts w:ascii="Times New Roman" w:hAnsi="Times New Roman" w:cs="Times New Roman"/>
+          <w:b/>
+          <w:bCs/>
+          <w:sz w:val="28"/>
+          <w:szCs w:val="24"/>
+          <w:lang w:val="en-IN"/>
+        </w:rPr>
+        <w:t>signup_date</w:t>
+      </w:r>
+      <w:proofErr w:type="spellEnd"/>
+      <w:r>
+        <w:rPr>
+          <w:rFonts w:ascii="Times New Roman" w:hAnsi="Times New Roman" w:cs="Times New Roman"/>
+          <w:b/>
+          <w:bCs/>
+          <w:sz w:val="28"/>
+          <w:szCs w:val="24"/>
+          <w:lang w:val="en-IN"/>
+        </w:rPr>
+        <w:t>)</w:t>
       </w:r>
     </w:p>
     <w:p>
@@ -3399,12 +3639,10 @@
           <w:szCs w:val="24"/>
           <w:lang w:val="en-IN"/>
         </w:rPr>
-        <w:t>Sign-ups by source, region, and plan_selected</w:t>
-      </w:r>
-    </w:p>
-    <w:p>
-      <w:pPr>
-        <w:pStyle w:val="ListParagraph"/>
+        <w:t xml:space="preserve">Sign-ups by source, region, and </w:t>
+      </w:r>
+      <w:proofErr w:type="spellStart"/>
+      <w:r>
         <w:rPr>
           <w:rFonts w:ascii="Times New Roman" w:hAnsi="Times New Roman" w:cs="Times New Roman"/>
           <w:b/>
@@ -3413,6 +3651,21 @@
           <w:szCs w:val="24"/>
           <w:lang w:val="en-IN"/>
         </w:rPr>
+        <w:t>plan_selected</w:t>
+      </w:r>
+      <w:proofErr w:type="spellEnd"/>
+    </w:p>
+    <w:p>
+      <w:pPr>
+        <w:pStyle w:val="ListParagraph"/>
+        <w:rPr>
+          <w:rFonts w:ascii="Times New Roman" w:hAnsi="Times New Roman" w:cs="Times New Roman"/>
+          <w:b/>
+          <w:bCs/>
+          <w:sz w:val="28"/>
+          <w:szCs w:val="24"/>
+          <w:lang w:val="en-IN"/>
+        </w:rPr>
       </w:pPr>
       <w:r>
         <w:rPr>
@@ -3446,7 +3699,23 @@
           <w:rFonts w:ascii="Times New Roman" w:hAnsi="Times New Roman" w:cs="Times New Roman"/>
           <w:lang w:val="en-IN"/>
         </w:rPr>
-        <w:t>Google leads with 50 sign-ups, followed closely by Youtube (58) and Instagram (49). Facebook and Referral sources also show strong engagement, while Unknown accounts for the lowest sign-ups at 15.</w:t>
+        <w:t xml:space="preserve">Google leads with 50 sign-ups, followed closely by </w:t>
+      </w:r>
+      <w:proofErr w:type="spellStart"/>
+      <w:r>
+        <w:rPr>
+          <w:rFonts w:ascii="Times New Roman" w:hAnsi="Times New Roman" w:cs="Times New Roman"/>
+          <w:lang w:val="en-IN"/>
+        </w:rPr>
+        <w:t>Youtube</w:t>
+      </w:r>
+      <w:proofErr w:type="spellEnd"/>
+      <w:r>
+        <w:rPr>
+          <w:rFonts w:ascii="Times New Roman" w:hAnsi="Times New Roman" w:cs="Times New Roman"/>
+          <w:lang w:val="en-IN"/>
+        </w:rPr>
+        <w:t xml:space="preserve"> (58) and Instagram (49). Facebook and Referral sources also show strong engagement, while Unknown accounts for the lowest sign-ups at 15.</w:t>
       </w:r>
     </w:p>
     <w:p>
@@ -3743,7 +4012,23 @@
           <w:rFonts w:ascii="Times New Roman" w:hAnsi="Times New Roman" w:cs="Times New Roman"/>
           <w:lang w:val="en-IN"/>
         </w:rPr>
-        <w:t>The Premium plan is the most popular with 100 sign-ups, followed by Pro (94) and Basic (92). The UnknownPlan category has the fewest sign-ups at 14.</w:t>
+        <w:t xml:space="preserve">The Premium plan is the most popular with 100 sign-ups, followed by Pro (94) and Basic (92). The </w:t>
+      </w:r>
+      <w:proofErr w:type="spellStart"/>
+      <w:r>
+        <w:rPr>
+          <w:rFonts w:ascii="Times New Roman" w:hAnsi="Times New Roman" w:cs="Times New Roman"/>
+          <w:lang w:val="en-IN"/>
+        </w:rPr>
+        <w:t>UnknownPlan</w:t>
+      </w:r>
+      <w:proofErr w:type="spellEnd"/>
+      <w:r>
+        <w:rPr>
+          <w:rFonts w:ascii="Times New Roman" w:hAnsi="Times New Roman" w:cs="Times New Roman"/>
+          <w:lang w:val="en-IN"/>
+        </w:rPr>
+        <w:t xml:space="preserve"> category has the fewest sign-ups at 14.</w:t>
       </w:r>
     </w:p>
     <w:p>
@@ -4599,7 +4884,21 @@
         <w:rPr>
           <w:rFonts w:ascii="Times New Roman" w:hAnsi="Times New Roman" w:cs="Times New Roman"/>
         </w:rPr>
-        <w:t>An analysis of the signup_date column shows that October 2024 was the most recent month with recorded customer signups. During this month, Google emerged as the leading acquisition source, contributing the highest number of new users with a total of 7 signups. This highlights the effectiveness of Google-related marketing or referral strategies in that period</w:t>
+        <w:t xml:space="preserve">An analysis of the </w:t>
+      </w:r>
+      <w:proofErr w:type="spellStart"/>
+      <w:r>
+        <w:rPr>
+          <w:rFonts w:ascii="Times New Roman" w:hAnsi="Times New Roman" w:cs="Times New Roman"/>
+        </w:rPr>
+        <w:t>signup_date</w:t>
+      </w:r>
+      <w:proofErr w:type="spellEnd"/>
+      <w:r>
+        <w:rPr>
+          <w:rFonts w:ascii="Times New Roman" w:hAnsi="Times New Roman" w:cs="Times New Roman"/>
+        </w:rPr>
+        <w:t xml:space="preserve"> column shows that October 2024 was the most recent month with recorded customer signups. During this month, Google emerged as the leading acquisition source, contributing the highest number of new users with a total of 7 signups. This highlights the effectiveness of Google-related marketing or referral strategies in that period</w:t>
       </w:r>
       <w:r>
         <w:rPr>
@@ -4813,6 +5112,835 @@
         <w:t>Are older users more or less likely to opt in to marketing?</w:t>
       </w:r>
     </w:p>
+    <w:p>
+      <w:pPr>
+        <w:pStyle w:val="ListParagraph"/>
+        <w:rPr>
+          <w:rFonts w:ascii="Times New Roman" w:hAnsi="Times New Roman" w:cs="Times New Roman"/>
+          <w:lang w:val="en-IN"/>
+        </w:rPr>
+      </w:pPr>
+      <w:r>
+        <w:rPr>
+          <w:rFonts w:ascii="Times New Roman" w:hAnsi="Times New Roman" w:cs="Times New Roman"/>
+          <w:lang w:val="en-IN"/>
+        </w:rPr>
+        <w:t xml:space="preserve">To investigate whether older users are more or less likely to opt in to marketing, I </w:t>
+      </w:r>
+      <w:proofErr w:type="spellStart"/>
+      <w:r>
+        <w:rPr>
+          <w:rFonts w:ascii="Times New Roman" w:hAnsi="Times New Roman" w:cs="Times New Roman"/>
+          <w:lang w:val="en-IN"/>
+        </w:rPr>
+        <w:t>analyzed</w:t>
+      </w:r>
+      <w:proofErr w:type="spellEnd"/>
+      <w:r>
+        <w:rPr>
+          <w:rFonts w:ascii="Times New Roman" w:hAnsi="Times New Roman" w:cs="Times New Roman"/>
+          <w:lang w:val="en-IN"/>
+        </w:rPr>
+        <w:t xml:space="preserve"> the age distribution across marketing opt-in statuses using descriptive statistics, boxplots, and a t-test for statistical significance.</w:t>
+      </w:r>
+    </w:p>
+    <w:p>
+      <w:pPr>
+        <w:pStyle w:val="ListParagraph"/>
+        <w:numPr>
+          <w:ilvl w:val="0"/>
+          <w:numId w:val="31"/>
+        </w:numPr>
+        <w:rPr>
+          <w:rFonts w:ascii="Times New Roman" w:hAnsi="Times New Roman" w:cs="Times New Roman"/>
+          <w:lang w:val="en-IN"/>
+        </w:rPr>
+      </w:pPr>
+      <w:r>
+        <w:rPr>
+          <w:rFonts w:ascii="Times New Roman" w:hAnsi="Times New Roman" w:cs="Times New Roman"/>
+          <w:lang w:val="en-IN"/>
+        </w:rPr>
+        <w:t>The mean age for users who opted in was 35.83, while those who opted out had a mean age of 35.08—a minimal difference.</w:t>
+      </w:r>
+    </w:p>
+    <w:p>
+      <w:pPr>
+        <w:pStyle w:val="ListParagraph"/>
+        <w:numPr>
+          <w:ilvl w:val="0"/>
+          <w:numId w:val="31"/>
+        </w:numPr>
+        <w:rPr>
+          <w:rFonts w:ascii="Times New Roman" w:hAnsi="Times New Roman" w:cs="Times New Roman"/>
+          <w:lang w:val="en-IN"/>
+        </w:rPr>
+      </w:pPr>
+      <w:r>
+        <w:rPr>
+          <w:rFonts w:ascii="Times New Roman" w:hAnsi="Times New Roman" w:cs="Times New Roman"/>
+          <w:lang w:val="en-IN"/>
+        </w:rPr>
+        <w:t>A boxplot showed very similar age distributions across both groups, with nearly identical medians and interquartile ranges.</w:t>
+      </w:r>
+    </w:p>
+    <w:p>
+      <w:pPr>
+        <w:pStyle w:val="ListParagraph"/>
+        <w:numPr>
+          <w:ilvl w:val="0"/>
+          <w:numId w:val="31"/>
+        </w:numPr>
+        <w:rPr>
+          <w:rFonts w:ascii="Times New Roman" w:hAnsi="Times New Roman" w:cs="Times New Roman"/>
+          <w:lang w:val="en-IN"/>
+        </w:rPr>
+      </w:pPr>
+      <w:r>
+        <w:rPr>
+          <w:rFonts w:ascii="Times New Roman" w:hAnsi="Times New Roman" w:cs="Times New Roman"/>
+          <w:lang w:val="en-IN"/>
+        </w:rPr>
+        <w:t>A t-test returned a p-value of 0.548, indicating no statistically significant difference in age between the two groups.</w:t>
+      </w:r>
+    </w:p>
+    <w:p>
+      <w:pPr>
+        <w:pStyle w:val="ListParagraph"/>
+        <w:rPr>
+          <w:rFonts w:ascii="Times New Roman" w:hAnsi="Times New Roman" w:cs="Times New Roman"/>
+          <w:lang w:val="en-IN"/>
+        </w:rPr>
+      </w:pPr>
+      <w:r>
+        <w:rPr>
+          <w:rFonts w:ascii="Times New Roman" w:hAnsi="Times New Roman" w:cs="Times New Roman"/>
+          <w:b/>
+          <w:bCs/>
+          <w:lang w:val="en-IN"/>
+        </w:rPr>
+        <w:t>Conclusion:</w:t>
+      </w:r>
+      <w:r>
+        <w:rPr>
+          <w:rFonts w:ascii="Times New Roman" w:hAnsi="Times New Roman" w:cs="Times New Roman"/>
+          <w:lang w:val="en-IN"/>
+        </w:rPr>
+        <w:br/>
+        <w:t>There is no meaningful evidence to suggest that age influences a user's likelihood to opt in to marketing.</w:t>
+      </w:r>
+    </w:p>
+    <w:p>
+      <w:pPr>
+        <w:pStyle w:val="ListParagraph"/>
+        <w:rPr>
+          <w:rFonts w:ascii="Times New Roman" w:hAnsi="Times New Roman" w:cs="Times New Roman"/>
+          <w:lang w:val="en-IN"/>
+        </w:rPr>
+      </w:pPr>
+    </w:p>
+    <w:p>
+      <w:pPr>
+        <w:pStyle w:val="ListParagraph"/>
+        <w:rPr>
+          <w:rFonts w:ascii="Times New Roman" w:hAnsi="Times New Roman" w:cs="Times New Roman"/>
+          <w:b/>
+          <w:bCs/>
+          <w:lang w:val="en-IN"/>
+        </w:rPr>
+      </w:pPr>
+    </w:p>
+    <w:p>
+      <w:pPr>
+        <w:pStyle w:val="ListParagraph"/>
+        <w:rPr>
+          <w:rFonts w:ascii="Times New Roman" w:hAnsi="Times New Roman" w:cs="Times New Roman"/>
+          <w:b/>
+          <w:bCs/>
+          <w:lang w:val="en-IN"/>
+        </w:rPr>
+      </w:pPr>
+    </w:p>
+    <w:p>
+      <w:pPr>
+        <w:pStyle w:val="ListParagraph"/>
+        <w:rPr>
+          <w:rFonts w:ascii="Times New Roman" w:hAnsi="Times New Roman" w:cs="Times New Roman"/>
+          <w:b/>
+          <w:bCs/>
+          <w:lang w:val="en-IN"/>
+        </w:rPr>
+      </w:pPr>
+    </w:p>
+    <w:p>
+      <w:pPr>
+        <w:pStyle w:val="ListParagraph"/>
+        <w:rPr>
+          <w:rFonts w:ascii="Times New Roman" w:hAnsi="Times New Roman" w:cs="Times New Roman"/>
+          <w:b/>
+          <w:bCs/>
+          <w:lang w:val="en-IN"/>
+        </w:rPr>
+      </w:pPr>
+      <w:r>
+        <w:rPr>
+          <w:rFonts w:ascii="Times New Roman" w:hAnsi="Times New Roman" w:cs="Times New Roman"/>
+          <w:b/>
+          <w:bCs/>
+          <w:lang w:val="en-IN"/>
+        </w:rPr>
+        <w:lastRenderedPageBreak/>
+        <w:t>Fig 4.3.a</w:t>
+      </w:r>
+      <w:r>
+        <w:rPr>
+          <w:rFonts w:ascii="Times New Roman" w:hAnsi="Times New Roman" w:cs="Times New Roman"/>
+          <w:b/>
+          <w:bCs/>
+          <w:lang w:val="en-IN"/>
+        </w:rPr>
+        <w:t xml:space="preserve"> Descriptive Statistics</w:t>
+      </w:r>
+    </w:p>
+    <w:p>
+      <w:pPr>
+        <w:pStyle w:val="ListParagraph"/>
+        <w:rPr>
+          <w:rFonts w:ascii="Times New Roman" w:hAnsi="Times New Roman" w:cs="Times New Roman"/>
+          <w:b/>
+          <w:bCs/>
+          <w:lang w:val="en-IN"/>
+        </w:rPr>
+      </w:pPr>
+      <w:r>
+        <w:rPr>
+          <w:rFonts w:ascii="Times New Roman" w:hAnsi="Times New Roman" w:cs="Times New Roman"/>
+          <w:b/>
+          <w:bCs/>
+          <w:noProof/>
+          <w:lang w:val="en-IN"/>
+        </w:rPr>
+        <w:drawing>
+          <wp:inline distT="0" distB="0" distL="0" distR="0" wp14:anchorId="67A85D96" wp14:editId="4B911166">
+            <wp:extent cx="3606985" cy="781090"/>
+            <wp:effectExtent l="0" t="0" r="0" b="0"/>
+            <wp:docPr id="490457821" name="Picture 2"/>
+            <wp:cNvGraphicFramePr>
+              <a:graphicFrameLocks xmlns:a="http://schemas.openxmlformats.org/drawingml/2006/main" noChangeAspect="1"/>
+            </wp:cNvGraphicFramePr>
+            <a:graphic xmlns:a="http://schemas.openxmlformats.org/drawingml/2006/main">
+              <a:graphicData uri="http://schemas.openxmlformats.org/drawingml/2006/picture">
+                <pic:pic xmlns:pic="http://schemas.openxmlformats.org/drawingml/2006/picture">
+                  <pic:nvPicPr>
+                    <pic:cNvPr id="490457821" name="Picture 490457821"/>
+                    <pic:cNvPicPr/>
+                  </pic:nvPicPr>
+                  <pic:blipFill>
+                    <a:blip r:embed="rId26"/>
+                    <a:stretch>
+                      <a:fillRect/>
+                    </a:stretch>
+                  </pic:blipFill>
+                  <pic:spPr>
+                    <a:xfrm>
+                      <a:off x="0" y="0"/>
+                      <a:ext cx="3606985" cy="781090"/>
+                    </a:xfrm>
+                    <a:prstGeom prst="rect">
+                      <a:avLst/>
+                    </a:prstGeom>
+                  </pic:spPr>
+                </pic:pic>
+              </a:graphicData>
+            </a:graphic>
+          </wp:inline>
+        </w:drawing>
+      </w:r>
+    </w:p>
+    <w:p>
+      <w:pPr>
+        <w:pStyle w:val="ListParagraph"/>
+        <w:rPr>
+          <w:rFonts w:ascii="Times New Roman" w:hAnsi="Times New Roman" w:cs="Times New Roman"/>
+          <w:b/>
+          <w:bCs/>
+          <w:lang w:val="en-IN"/>
+        </w:rPr>
+      </w:pPr>
+    </w:p>
+    <w:p>
+      <w:pPr>
+        <w:pStyle w:val="ListParagraph"/>
+        <w:rPr>
+          <w:rFonts w:ascii="Times New Roman" w:hAnsi="Times New Roman" w:cs="Times New Roman"/>
+          <w:b/>
+          <w:bCs/>
+          <w:lang w:val="en-IN"/>
+        </w:rPr>
+      </w:pPr>
+      <w:r>
+        <w:rPr>
+          <w:rFonts w:ascii="Times New Roman" w:hAnsi="Times New Roman" w:cs="Times New Roman"/>
+          <w:b/>
+          <w:bCs/>
+          <w:lang w:val="en-IN"/>
+        </w:rPr>
+        <w:t>Fig 4.3.</w:t>
+      </w:r>
+      <w:r>
+        <w:rPr>
+          <w:rFonts w:ascii="Times New Roman" w:hAnsi="Times New Roman" w:cs="Times New Roman"/>
+          <w:b/>
+          <w:bCs/>
+          <w:lang w:val="en-IN"/>
+        </w:rPr>
+        <w:t>b Boxplot</w:t>
+      </w:r>
+    </w:p>
+    <w:p>
+      <w:pPr>
+        <w:pStyle w:val="ListParagraph"/>
+        <w:rPr>
+          <w:rFonts w:ascii="Times New Roman" w:hAnsi="Times New Roman" w:cs="Times New Roman"/>
+          <w:b/>
+          <w:bCs/>
+          <w:lang w:val="en-IN"/>
+        </w:rPr>
+      </w:pPr>
+      <w:r>
+        <w:rPr>
+          <w:rFonts w:ascii="Times New Roman" w:hAnsi="Times New Roman" w:cs="Times New Roman"/>
+          <w:b/>
+          <w:bCs/>
+          <w:noProof/>
+          <w:lang w:val="en-IN"/>
+        </w:rPr>
+        <w:drawing>
+          <wp:inline distT="0" distB="0" distL="0" distR="0" wp14:anchorId="15096E4C" wp14:editId="12D4F6CC">
+            <wp:extent cx="3702240" cy="2997354"/>
+            <wp:effectExtent l="0" t="0" r="0" b="0"/>
+            <wp:docPr id="203908169" name="Picture 3"/>
+            <wp:cNvGraphicFramePr>
+              <a:graphicFrameLocks xmlns:a="http://schemas.openxmlformats.org/drawingml/2006/main" noChangeAspect="1"/>
+            </wp:cNvGraphicFramePr>
+            <a:graphic xmlns:a="http://schemas.openxmlformats.org/drawingml/2006/main">
+              <a:graphicData uri="http://schemas.openxmlformats.org/drawingml/2006/picture">
+                <pic:pic xmlns:pic="http://schemas.openxmlformats.org/drawingml/2006/picture">
+                  <pic:nvPicPr>
+                    <pic:cNvPr id="203908169" name="Picture 203908169"/>
+                    <pic:cNvPicPr/>
+                  </pic:nvPicPr>
+                  <pic:blipFill>
+                    <a:blip r:embed="rId27"/>
+                    <a:stretch>
+                      <a:fillRect/>
+                    </a:stretch>
+                  </pic:blipFill>
+                  <pic:spPr>
+                    <a:xfrm>
+                      <a:off x="0" y="0"/>
+                      <a:ext cx="3702240" cy="2997354"/>
+                    </a:xfrm>
+                    <a:prstGeom prst="rect">
+                      <a:avLst/>
+                    </a:prstGeom>
+                  </pic:spPr>
+                </pic:pic>
+              </a:graphicData>
+            </a:graphic>
+          </wp:inline>
+        </w:drawing>
+      </w:r>
+    </w:p>
+    <w:p>
+      <w:pPr>
+        <w:pStyle w:val="ListParagraph"/>
+        <w:rPr>
+          <w:rFonts w:ascii="Times New Roman" w:hAnsi="Times New Roman" w:cs="Times New Roman"/>
+          <w:b/>
+          <w:bCs/>
+          <w:lang w:val="en-IN"/>
+        </w:rPr>
+      </w:pPr>
+    </w:p>
+    <w:p>
+      <w:pPr>
+        <w:pStyle w:val="ListParagraph"/>
+        <w:rPr>
+          <w:rFonts w:ascii="Times New Roman" w:hAnsi="Times New Roman" w:cs="Times New Roman"/>
+          <w:b/>
+          <w:bCs/>
+          <w:lang w:val="en-IN"/>
+        </w:rPr>
+      </w:pPr>
+      <w:r>
+        <w:rPr>
+          <w:rFonts w:ascii="Times New Roman" w:hAnsi="Times New Roman" w:cs="Times New Roman"/>
+          <w:b/>
+          <w:bCs/>
+          <w:lang w:val="en-IN"/>
+        </w:rPr>
+        <w:t>Fig 4.3.</w:t>
+      </w:r>
+      <w:r>
+        <w:rPr>
+          <w:rFonts w:ascii="Times New Roman" w:hAnsi="Times New Roman" w:cs="Times New Roman"/>
+          <w:b/>
+          <w:bCs/>
+          <w:lang w:val="en-IN"/>
+        </w:rPr>
+        <w:t>c T-Test</w:t>
+      </w:r>
+    </w:p>
+    <w:p>
+      <w:pPr>
+        <w:pStyle w:val="ListParagraph"/>
+        <w:rPr>
+          <w:rFonts w:ascii="Times New Roman" w:hAnsi="Times New Roman" w:cs="Times New Roman"/>
+          <w:b/>
+          <w:bCs/>
+          <w:lang w:val="en-IN"/>
+        </w:rPr>
+      </w:pPr>
+      <w:r>
+        <w:rPr>
+          <w:rFonts w:ascii="Times New Roman" w:hAnsi="Times New Roman" w:cs="Times New Roman"/>
+          <w:b/>
+          <w:bCs/>
+          <w:noProof/>
+          <w:lang w:val="en-IN"/>
+        </w:rPr>
+        <w:drawing>
+          <wp:inline distT="0" distB="0" distL="0" distR="0" wp14:anchorId="4956358D" wp14:editId="3F52C877">
+            <wp:extent cx="4822825" cy="393700"/>
+            <wp:effectExtent l="0" t="0" r="0" b="6350"/>
+            <wp:docPr id="986675934" name="Picture 4"/>
+            <wp:cNvGraphicFramePr>
+              <a:graphicFrameLocks xmlns:a="http://schemas.openxmlformats.org/drawingml/2006/main" noChangeAspect="1"/>
+            </wp:cNvGraphicFramePr>
+            <a:graphic xmlns:a="http://schemas.openxmlformats.org/drawingml/2006/main">
+              <a:graphicData uri="http://schemas.openxmlformats.org/drawingml/2006/picture">
+                <pic:pic xmlns:pic="http://schemas.openxmlformats.org/drawingml/2006/picture">
+                  <pic:nvPicPr>
+                    <pic:cNvPr id="986675934" name="Picture 986675934"/>
+                    <pic:cNvPicPr/>
+                  </pic:nvPicPr>
+                  <pic:blipFill>
+                    <a:blip r:embed="rId28"/>
+                    <a:stretch>
+                      <a:fillRect/>
+                    </a:stretch>
+                  </pic:blipFill>
+                  <pic:spPr>
+                    <a:xfrm>
+                      <a:off x="0" y="0"/>
+                      <a:ext cx="4823744" cy="393775"/>
+                    </a:xfrm>
+                    <a:prstGeom prst="rect">
+                      <a:avLst/>
+                    </a:prstGeom>
+                  </pic:spPr>
+                </pic:pic>
+              </a:graphicData>
+            </a:graphic>
+          </wp:inline>
+        </w:drawing>
+      </w:r>
+    </w:p>
+    <w:p>
+      <w:pPr>
+        <w:pStyle w:val="ListParagraph"/>
+        <w:rPr>
+          <w:rFonts w:ascii="Times New Roman" w:hAnsi="Times New Roman" w:cs="Times New Roman"/>
+          <w:b/>
+          <w:bCs/>
+          <w:lang w:val="en-IN"/>
+        </w:rPr>
+      </w:pPr>
+    </w:p>
+    <w:p>
+      <w:pPr>
+        <w:pStyle w:val="ListParagraph"/>
+        <w:rPr>
+          <w:rFonts w:ascii="Times New Roman" w:hAnsi="Times New Roman" w:cs="Times New Roman"/>
+          <w:b/>
+          <w:bCs/>
+          <w:lang w:val="en-IN"/>
+        </w:rPr>
+      </w:pPr>
+    </w:p>
+    <w:p>
+      <w:pPr>
+        <w:pStyle w:val="ListParagraph"/>
+        <w:ind w:left="0"/>
+        <w:rPr>
+          <w:rFonts w:ascii="Times New Roman" w:hAnsi="Times New Roman" w:cs="Times New Roman"/>
+          <w:b/>
+          <w:bCs/>
+          <w:lang w:val="en-IN"/>
+        </w:rPr>
+      </w:pPr>
+      <w:r>
+        <w:rPr>
+          <w:rFonts w:ascii="Times New Roman" w:hAnsi="Times New Roman" w:cs="Times New Roman"/>
+          <w:b/>
+          <w:bCs/>
+          <w:lang w:val="en-IN"/>
+        </w:rPr>
+        <w:t>4.</w:t>
+      </w:r>
+      <w:r>
+        <w:rPr>
+          <w:rFonts w:ascii="Times New Roman" w:hAnsi="Times New Roman" w:cs="Times New Roman"/>
+          <w:b/>
+          <w:bCs/>
+          <w:lang w:val="en-IN"/>
+        </w:rPr>
+        <w:t>4</w:t>
+      </w:r>
+      <w:r>
+        <w:rPr>
+          <w:rFonts w:ascii="Times New Roman" w:hAnsi="Times New Roman" w:cs="Times New Roman"/>
+          <w:b/>
+          <w:bCs/>
+          <w:lang w:val="en-IN"/>
+        </w:rPr>
+        <w:t xml:space="preserve"> </w:t>
+      </w:r>
+      <w:r>
+        <w:rPr>
+          <w:rFonts w:ascii="Times New Roman" w:hAnsi="Times New Roman" w:cs="Times New Roman"/>
+          <w:b/>
+          <w:bCs/>
+          <w:lang w:val="en-IN"/>
+        </w:rPr>
+        <w:t>Which plan is most commonly selected, and by which age group?</w:t>
+      </w:r>
+    </w:p>
+    <w:p>
+      <w:pPr>
+        <w:pStyle w:val="ListParagraph"/>
+        <w:rPr>
+          <w:rFonts w:ascii="Times New Roman" w:hAnsi="Times New Roman" w:cs="Times New Roman"/>
+          <w:lang w:val="en-IN"/>
+        </w:rPr>
+      </w:pPr>
+      <w:r>
+        <w:rPr>
+          <w:rFonts w:ascii="Times New Roman" w:hAnsi="Times New Roman" w:cs="Times New Roman"/>
+          <w:lang w:val="en-IN"/>
+        </w:rPr>
+        <w:t>The analysis of plan selection across different custom age groups reveals distinct preferences among users:</w:t>
+      </w:r>
+    </w:p>
+    <w:p>
+      <w:pPr>
+        <w:pStyle w:val="ListParagraph"/>
+        <w:numPr>
+          <w:ilvl w:val="0"/>
+          <w:numId w:val="32"/>
+        </w:numPr>
+        <w:rPr>
+          <w:rFonts w:ascii="Times New Roman" w:hAnsi="Times New Roman" w:cs="Times New Roman"/>
+          <w:lang w:val="en-IN"/>
+        </w:rPr>
+      </w:pPr>
+      <w:r>
+        <w:rPr>
+          <w:rFonts w:ascii="Times New Roman" w:hAnsi="Times New Roman" w:cs="Times New Roman"/>
+          <w:lang w:val="en-IN"/>
+        </w:rPr>
+        <w:t>Age Group 20-30: This group shows a fairly balanced distribution of plan choices with 40 users selecting the Basic plan, 38 opting for Premium, and 41 choosing the Pro plan. This suggests a diverse preference for plan types among younger users.</w:t>
+      </w:r>
+    </w:p>
+    <w:p>
+      <w:pPr>
+        <w:pStyle w:val="ListParagraph"/>
+        <w:numPr>
+          <w:ilvl w:val="0"/>
+          <w:numId w:val="32"/>
+        </w:numPr>
+        <w:rPr>
+          <w:rFonts w:ascii="Times New Roman" w:hAnsi="Times New Roman" w:cs="Times New Roman"/>
+          <w:lang w:val="en-IN"/>
+        </w:rPr>
+      </w:pPr>
+      <w:r>
+        <w:rPr>
+          <w:rFonts w:ascii="Times New Roman" w:hAnsi="Times New Roman" w:cs="Times New Roman"/>
+          <w:lang w:val="en-IN"/>
+        </w:rPr>
+        <w:t>Age Group 31-40: Premium is the most popular plan in this group, with 43 users selecting it, followed closely by Basic (33) and Pro (32). This indicates a slight leaning towards Premium plans among middle-aged users.</w:t>
+      </w:r>
+    </w:p>
+    <w:p>
+      <w:pPr>
+        <w:pStyle w:val="ListParagraph"/>
+        <w:numPr>
+          <w:ilvl w:val="0"/>
+          <w:numId w:val="32"/>
+        </w:numPr>
+        <w:rPr>
+          <w:rFonts w:ascii="Times New Roman" w:hAnsi="Times New Roman" w:cs="Times New Roman"/>
+          <w:lang w:val="en-IN"/>
+        </w:rPr>
+      </w:pPr>
+      <w:r>
+        <w:rPr>
+          <w:rFonts w:ascii="Times New Roman" w:hAnsi="Times New Roman" w:cs="Times New Roman"/>
+          <w:lang w:val="en-IN"/>
+        </w:rPr>
+        <w:t>Age Group 41-50: Plan selection is notably lower in this group overall. Premium plans are preferred here as well, with 9 users, compared to 5 for Basic and 6 for Pro.</w:t>
+      </w:r>
+    </w:p>
+    <w:p>
+      <w:pPr>
+        <w:pStyle w:val="ListParagraph"/>
+        <w:numPr>
+          <w:ilvl w:val="0"/>
+          <w:numId w:val="32"/>
+        </w:numPr>
+        <w:rPr>
+          <w:rFonts w:ascii="Times New Roman" w:hAnsi="Times New Roman" w:cs="Times New Roman"/>
+          <w:lang w:val="en-IN"/>
+        </w:rPr>
+      </w:pPr>
+      <w:r>
+        <w:rPr>
+          <w:rFonts w:ascii="Times New Roman" w:hAnsi="Times New Roman" w:cs="Times New Roman"/>
+          <w:lang w:val="en-IN"/>
+        </w:rPr>
+        <w:lastRenderedPageBreak/>
+        <w:t>Age Group 51-60: This group has a relatively balanced plan selection, with 14 users choosing Basic, 10 Premium, and 15 Pro, showing no strong preference for any specific plan.</w:t>
+      </w:r>
+    </w:p>
+    <w:p>
+      <w:pPr>
+        <w:pStyle w:val="ListParagraph"/>
+        <w:ind w:left="360"/>
+        <w:rPr>
+          <w:rFonts w:ascii="Times New Roman" w:hAnsi="Times New Roman" w:cs="Times New Roman"/>
+          <w:lang w:val="en-IN"/>
+        </w:rPr>
+      </w:pPr>
+      <w:r>
+        <w:rPr>
+          <w:rFonts w:ascii="Times New Roman" w:hAnsi="Times New Roman" w:cs="Times New Roman"/>
+          <w:lang w:val="en-IN"/>
+        </w:rPr>
+        <w:t xml:space="preserve">Overall, the Premium plan tends to be </w:t>
+      </w:r>
+      <w:r>
+        <w:rPr>
+          <w:rFonts w:ascii="Times New Roman" w:hAnsi="Times New Roman" w:cs="Times New Roman"/>
+          <w:lang w:val="en-IN"/>
+        </w:rPr>
+        <w:t>favoured</w:t>
+      </w:r>
+      <w:r>
+        <w:rPr>
+          <w:rFonts w:ascii="Times New Roman" w:hAnsi="Times New Roman" w:cs="Times New Roman"/>
+          <w:lang w:val="en-IN"/>
+        </w:rPr>
+        <w:t xml:space="preserve"> slightly more among middle-aged users, while younger and older groups show a more balanced distribution across all plans.</w:t>
+      </w:r>
+    </w:p>
+    <w:p>
+      <w:pPr>
+        <w:pStyle w:val="ListParagraph"/>
+        <w:ind w:left="0"/>
+        <w:rPr>
+          <w:rFonts w:ascii="Times New Roman" w:hAnsi="Times New Roman" w:cs="Times New Roman"/>
+          <w:b/>
+          <w:bCs/>
+          <w:lang w:val="en-IN"/>
+        </w:rPr>
+      </w:pPr>
+    </w:p>
+    <w:p>
+      <w:pPr>
+        <w:pStyle w:val="ListParagraph"/>
+        <w:ind w:left="360"/>
+        <w:rPr>
+          <w:rFonts w:ascii="Times New Roman" w:hAnsi="Times New Roman" w:cs="Times New Roman"/>
+          <w:b/>
+          <w:bCs/>
+          <w:lang w:val="en-IN"/>
+        </w:rPr>
+      </w:pPr>
+      <w:r>
+        <w:rPr>
+          <w:rFonts w:ascii="Times New Roman" w:hAnsi="Times New Roman" w:cs="Times New Roman"/>
+          <w:b/>
+          <w:bCs/>
+          <w:lang w:val="en-IN"/>
+        </w:rPr>
+        <w:t>Fig 4.4.a</w:t>
+      </w:r>
+    </w:p>
+    <w:p>
+      <w:pPr>
+        <w:pStyle w:val="ListParagraph"/>
+        <w:ind w:left="360"/>
+        <w:rPr>
+          <w:rFonts w:ascii="Times New Roman" w:hAnsi="Times New Roman" w:cs="Times New Roman"/>
+          <w:b/>
+          <w:bCs/>
+          <w:lang w:val="en-IN"/>
+        </w:rPr>
+      </w:pPr>
+      <w:r>
+        <w:rPr>
+          <w:rFonts w:ascii="Times New Roman" w:hAnsi="Times New Roman" w:cs="Times New Roman"/>
+          <w:b/>
+          <w:bCs/>
+          <w:noProof/>
+          <w:lang w:val="en-IN"/>
+        </w:rPr>
+        <w:drawing>
+          <wp:inline distT="0" distB="0" distL="0" distR="0" wp14:anchorId="03528F93" wp14:editId="25385DF8">
+            <wp:extent cx="3340750" cy="1022350"/>
+            <wp:effectExtent l="0" t="0" r="0" b="6350"/>
+            <wp:docPr id="1861031962" name="Picture 5"/>
+            <wp:cNvGraphicFramePr>
+              <a:graphicFrameLocks xmlns:a="http://schemas.openxmlformats.org/drawingml/2006/main" noChangeAspect="1"/>
+            </wp:cNvGraphicFramePr>
+            <a:graphic xmlns:a="http://schemas.openxmlformats.org/drawingml/2006/main">
+              <a:graphicData uri="http://schemas.openxmlformats.org/drawingml/2006/picture">
+                <pic:pic xmlns:pic="http://schemas.openxmlformats.org/drawingml/2006/picture">
+                  <pic:nvPicPr>
+                    <pic:cNvPr id="1861031962" name="Picture 1861031962"/>
+                    <pic:cNvPicPr/>
+                  </pic:nvPicPr>
+                  <pic:blipFill>
+                    <a:blip r:embed="rId29"/>
+                    <a:stretch>
+                      <a:fillRect/>
+                    </a:stretch>
+                  </pic:blipFill>
+                  <pic:spPr>
+                    <a:xfrm>
+                      <a:off x="0" y="0"/>
+                      <a:ext cx="3342200" cy="1022794"/>
+                    </a:xfrm>
+                    <a:prstGeom prst="rect">
+                      <a:avLst/>
+                    </a:prstGeom>
+                  </pic:spPr>
+                </pic:pic>
+              </a:graphicData>
+            </a:graphic>
+          </wp:inline>
+        </w:drawing>
+      </w:r>
+      <w:r>
+        <w:rPr>
+          <w:rFonts w:ascii="Times New Roman" w:hAnsi="Times New Roman" w:cs="Times New Roman"/>
+          <w:b/>
+          <w:bCs/>
+          <w:lang w:val="en-IN"/>
+        </w:rPr>
+        <w:t xml:space="preserve"> </w:t>
+      </w:r>
+    </w:p>
+    <w:p>
+      <w:pPr>
+        <w:pStyle w:val="ListParagraph"/>
+        <w:ind w:left="0"/>
+        <w:rPr>
+          <w:rFonts w:ascii="Times New Roman" w:hAnsi="Times New Roman" w:cs="Times New Roman"/>
+          <w:b/>
+          <w:bCs/>
+          <w:lang w:val="en-IN"/>
+        </w:rPr>
+      </w:pPr>
+    </w:p>
+    <w:p>
+      <w:pPr>
+        <w:pStyle w:val="ListParagraph"/>
+        <w:ind w:left="360"/>
+        <w:rPr>
+          <w:rFonts w:ascii="Times New Roman" w:hAnsi="Times New Roman" w:cs="Times New Roman"/>
+          <w:b/>
+          <w:bCs/>
+          <w:lang w:val="en-IN"/>
+        </w:rPr>
+      </w:pPr>
+      <w:r>
+        <w:rPr>
+          <w:rFonts w:ascii="Times New Roman" w:hAnsi="Times New Roman" w:cs="Times New Roman"/>
+          <w:b/>
+          <w:bCs/>
+          <w:lang w:val="en-IN"/>
+        </w:rPr>
+        <w:t>Fig 4.4.</w:t>
+      </w:r>
+      <w:r>
+        <w:rPr>
+          <w:rFonts w:ascii="Times New Roman" w:hAnsi="Times New Roman" w:cs="Times New Roman"/>
+          <w:b/>
+          <w:bCs/>
+          <w:lang w:val="en-IN"/>
+        </w:rPr>
+        <w:t>b</w:t>
+      </w:r>
+    </w:p>
+    <w:p>
+      <w:pPr>
+        <w:pStyle w:val="ListParagraph"/>
+        <w:ind w:left="360"/>
+        <w:rPr>
+          <w:rFonts w:ascii="Times New Roman" w:hAnsi="Times New Roman" w:cs="Times New Roman"/>
+          <w:b/>
+          <w:bCs/>
+          <w:lang w:val="en-IN"/>
+        </w:rPr>
+      </w:pPr>
+      <w:r>
+        <w:rPr>
+          <w:rFonts w:ascii="Times New Roman" w:hAnsi="Times New Roman" w:cs="Times New Roman"/>
+          <w:b/>
+          <w:bCs/>
+          <w:noProof/>
+          <w:lang w:val="en-IN"/>
+        </w:rPr>
+        <w:drawing>
+          <wp:inline distT="0" distB="0" distL="0" distR="0" wp14:anchorId="3D5984F9" wp14:editId="2DE528CA">
+            <wp:extent cx="4197566" cy="3181514"/>
+            <wp:effectExtent l="0" t="0" r="0" b="0"/>
+            <wp:docPr id="1313351098" name="Picture 6"/>
+            <wp:cNvGraphicFramePr>
+              <a:graphicFrameLocks xmlns:a="http://schemas.openxmlformats.org/drawingml/2006/main" noChangeAspect="1"/>
+            </wp:cNvGraphicFramePr>
+            <a:graphic xmlns:a="http://schemas.openxmlformats.org/drawingml/2006/main">
+              <a:graphicData uri="http://schemas.openxmlformats.org/drawingml/2006/picture">
+                <pic:pic xmlns:pic="http://schemas.openxmlformats.org/drawingml/2006/picture">
+                  <pic:nvPicPr>
+                    <pic:cNvPr id="1313351098" name="Picture 1313351098"/>
+                    <pic:cNvPicPr/>
+                  </pic:nvPicPr>
+                  <pic:blipFill>
+                    <a:blip r:embed="rId30"/>
+                    <a:stretch>
+                      <a:fillRect/>
+                    </a:stretch>
+                  </pic:blipFill>
+                  <pic:spPr>
+                    <a:xfrm>
+                      <a:off x="0" y="0"/>
+                      <a:ext cx="4197566" cy="3181514"/>
+                    </a:xfrm>
+                    <a:prstGeom prst="rect">
+                      <a:avLst/>
+                    </a:prstGeom>
+                  </pic:spPr>
+                </pic:pic>
+              </a:graphicData>
+            </a:graphic>
+          </wp:inline>
+        </w:drawing>
+      </w:r>
+    </w:p>
     <w:sectPr>
       <w:pgSz w:w="12240" w:h="15840"/>
       <w:pgMar w:top="1440" w:right="1440" w:bottom="1440" w:left="1440" w:header="720" w:footer="720" w:gutter="0"/>
@@ -5309,6 +6437,155 @@
     </w:lvl>
   </w:abstractNum>
   <w:abstractNum w:abstractNumId="11" w15:restartNumberingAfterBreak="0">
+    <w:nsid w:val="0F7B09A1"/>
+    <w:multiLevelType w:val="multilevel"/>
+    <w:tmpl w:val="1096D104"/>
+    <w:lvl w:ilvl="0">
+      <w:start w:val="1"/>
+      <w:numFmt w:val="bullet"/>
+      <w:lvlText w:val=""/>
+      <w:lvlJc w:val="left"/>
+      <w:pPr>
+        <w:tabs>
+          <w:tab w:val="num" w:pos="1080"/>
+        </w:tabs>
+        <w:ind w:left="1080" w:hanging="360"/>
+      </w:pPr>
+      <w:rPr>
+        <w:rFonts w:ascii="Symbol" w:hAnsi="Symbol" w:hint="default"/>
+        <w:sz w:val="20"/>
+      </w:rPr>
+    </w:lvl>
+    <w:lvl w:ilvl="1" w:tentative="1">
+      <w:start w:val="1"/>
+      <w:numFmt w:val="bullet"/>
+      <w:lvlText w:val="o"/>
+      <w:lvlJc w:val="left"/>
+      <w:pPr>
+        <w:tabs>
+          <w:tab w:val="num" w:pos="1800"/>
+        </w:tabs>
+        <w:ind w:left="1800" w:hanging="360"/>
+      </w:pPr>
+      <w:rPr>
+        <w:rFonts w:ascii="Courier New" w:hAnsi="Courier New" w:hint="default"/>
+        <w:sz w:val="20"/>
+      </w:rPr>
+    </w:lvl>
+    <w:lvl w:ilvl="2" w:tentative="1">
+      <w:start w:val="1"/>
+      <w:numFmt w:val="bullet"/>
+      <w:lvlText w:val=""/>
+      <w:lvlJc w:val="left"/>
+      <w:pPr>
+        <w:tabs>
+          <w:tab w:val="num" w:pos="2520"/>
+        </w:tabs>
+        <w:ind w:left="2520" w:hanging="360"/>
+      </w:pPr>
+      <w:rPr>
+        <w:rFonts w:ascii="Wingdings" w:hAnsi="Wingdings" w:hint="default"/>
+        <w:sz w:val="20"/>
+      </w:rPr>
+    </w:lvl>
+    <w:lvl w:ilvl="3" w:tentative="1">
+      <w:start w:val="1"/>
+      <w:numFmt w:val="bullet"/>
+      <w:lvlText w:val=""/>
+      <w:lvlJc w:val="left"/>
+      <w:pPr>
+        <w:tabs>
+          <w:tab w:val="num" w:pos="3240"/>
+        </w:tabs>
+        <w:ind w:left="3240" w:hanging="360"/>
+      </w:pPr>
+      <w:rPr>
+        <w:rFonts w:ascii="Wingdings" w:hAnsi="Wingdings" w:hint="default"/>
+        <w:sz w:val="20"/>
+      </w:rPr>
+    </w:lvl>
+    <w:lvl w:ilvl="4" w:tentative="1">
+      <w:start w:val="1"/>
+      <w:numFmt w:val="bullet"/>
+      <w:lvlText w:val=""/>
+      <w:lvlJc w:val="left"/>
+      <w:pPr>
+        <w:tabs>
+          <w:tab w:val="num" w:pos="3960"/>
+        </w:tabs>
+        <w:ind w:left="3960" w:hanging="360"/>
+      </w:pPr>
+      <w:rPr>
+        <w:rFonts w:ascii="Wingdings" w:hAnsi="Wingdings" w:hint="default"/>
+        <w:sz w:val="20"/>
+      </w:rPr>
+    </w:lvl>
+    <w:lvl w:ilvl="5" w:tentative="1">
+      <w:start w:val="1"/>
+      <w:numFmt w:val="bullet"/>
+      <w:lvlText w:val=""/>
+      <w:lvlJc w:val="left"/>
+      <w:pPr>
+        <w:tabs>
+          <w:tab w:val="num" w:pos="4680"/>
+        </w:tabs>
+        <w:ind w:left="4680" w:hanging="360"/>
+      </w:pPr>
+      <w:rPr>
+        <w:rFonts w:ascii="Wingdings" w:hAnsi="Wingdings" w:hint="default"/>
+        <w:sz w:val="20"/>
+      </w:rPr>
+    </w:lvl>
+    <w:lvl w:ilvl="6" w:tentative="1">
+      <w:start w:val="1"/>
+      <w:numFmt w:val="bullet"/>
+      <w:lvlText w:val=""/>
+      <w:lvlJc w:val="left"/>
+      <w:pPr>
+        <w:tabs>
+          <w:tab w:val="num" w:pos="5400"/>
+        </w:tabs>
+        <w:ind w:left="5400" w:hanging="360"/>
+      </w:pPr>
+      <w:rPr>
+        <w:rFonts w:ascii="Wingdings" w:hAnsi="Wingdings" w:hint="default"/>
+        <w:sz w:val="20"/>
+      </w:rPr>
+    </w:lvl>
+    <w:lvl w:ilvl="7" w:tentative="1">
+      <w:start w:val="1"/>
+      <w:numFmt w:val="bullet"/>
+      <w:lvlText w:val=""/>
+      <w:lvlJc w:val="left"/>
+      <w:pPr>
+        <w:tabs>
+          <w:tab w:val="num" w:pos="6120"/>
+        </w:tabs>
+        <w:ind w:left="6120" w:hanging="360"/>
+      </w:pPr>
+      <w:rPr>
+        <w:rFonts w:ascii="Wingdings" w:hAnsi="Wingdings" w:hint="default"/>
+        <w:sz w:val="20"/>
+      </w:rPr>
+    </w:lvl>
+    <w:lvl w:ilvl="8" w:tentative="1">
+      <w:start w:val="1"/>
+      <w:numFmt w:val="bullet"/>
+      <w:lvlText w:val=""/>
+      <w:lvlJc w:val="left"/>
+      <w:pPr>
+        <w:tabs>
+          <w:tab w:val="num" w:pos="6840"/>
+        </w:tabs>
+        <w:ind w:left="6840" w:hanging="360"/>
+      </w:pPr>
+      <w:rPr>
+        <w:rFonts w:ascii="Wingdings" w:hAnsi="Wingdings" w:hint="default"/>
+        <w:sz w:val="20"/>
+      </w:rPr>
+    </w:lvl>
+  </w:abstractNum>
+  <w:abstractNum w:abstractNumId="12" w15:restartNumberingAfterBreak="0">
     <w:nsid w:val="18B806AC"/>
     <w:multiLevelType w:val="multilevel"/>
     <w:tmpl w:val="6D26CFE6"/>
@@ -5457,7 +6734,7 @@
       </w:rPr>
     </w:lvl>
   </w:abstractNum>
-  <w:abstractNum w:abstractNumId="12" w15:restartNumberingAfterBreak="0">
+  <w:abstractNum w:abstractNumId="13" w15:restartNumberingAfterBreak="0">
     <w:nsid w:val="1C9B2E18"/>
     <w:multiLevelType w:val="multilevel"/>
     <w:tmpl w:val="FB50B810"/>
@@ -5606,7 +6883,7 @@
       </w:rPr>
     </w:lvl>
   </w:abstractNum>
-  <w:abstractNum w:abstractNumId="13" w15:restartNumberingAfterBreak="0">
+  <w:abstractNum w:abstractNumId="14" w15:restartNumberingAfterBreak="0">
     <w:nsid w:val="1DE22EB8"/>
     <w:multiLevelType w:val="hybridMultilevel"/>
     <w:tmpl w:val="FCEA65CC"/>
@@ -5719,7 +6996,7 @@
       </w:rPr>
     </w:lvl>
   </w:abstractNum>
-  <w:abstractNum w:abstractNumId="14" w15:restartNumberingAfterBreak="0">
+  <w:abstractNum w:abstractNumId="15" w15:restartNumberingAfterBreak="0">
     <w:nsid w:val="1FF24E5F"/>
     <w:multiLevelType w:val="multilevel"/>
     <w:tmpl w:val="50C2A34A"/>
@@ -5868,7 +7145,7 @@
       </w:rPr>
     </w:lvl>
   </w:abstractNum>
-  <w:abstractNum w:abstractNumId="15" w15:restartNumberingAfterBreak="0">
+  <w:abstractNum w:abstractNumId="16" w15:restartNumberingAfterBreak="0">
     <w:nsid w:val="2C753A6E"/>
     <w:multiLevelType w:val="multilevel"/>
     <w:tmpl w:val="50C2A34A"/>
@@ -6017,7 +7294,7 @@
       </w:rPr>
     </w:lvl>
   </w:abstractNum>
-  <w:abstractNum w:abstractNumId="16" w15:restartNumberingAfterBreak="0">
+  <w:abstractNum w:abstractNumId="17" w15:restartNumberingAfterBreak="0">
     <w:nsid w:val="2C9B73BE"/>
     <w:multiLevelType w:val="multilevel"/>
     <w:tmpl w:val="50C2A34A"/>
@@ -6166,7 +7443,7 @@
       </w:rPr>
     </w:lvl>
   </w:abstractNum>
-  <w:abstractNum w:abstractNumId="17" w15:restartNumberingAfterBreak="0">
+  <w:abstractNum w:abstractNumId="18" w15:restartNumberingAfterBreak="0">
     <w:nsid w:val="3F5319E0"/>
     <w:multiLevelType w:val="multilevel"/>
     <w:tmpl w:val="50C2A34A"/>
@@ -6315,7 +7592,7 @@
       </w:rPr>
     </w:lvl>
   </w:abstractNum>
-  <w:abstractNum w:abstractNumId="18" w15:restartNumberingAfterBreak="0">
+  <w:abstractNum w:abstractNumId="19" w15:restartNumberingAfterBreak="0">
     <w:nsid w:val="43C4099A"/>
     <w:multiLevelType w:val="hybridMultilevel"/>
     <w:tmpl w:val="E4A41390"/>
@@ -6428,7 +7705,7 @@
       </w:rPr>
     </w:lvl>
   </w:abstractNum>
-  <w:abstractNum w:abstractNumId="19" w15:restartNumberingAfterBreak="0">
+  <w:abstractNum w:abstractNumId="20" w15:restartNumberingAfterBreak="0">
     <w:nsid w:val="54CE3235"/>
     <w:multiLevelType w:val="multilevel"/>
     <w:tmpl w:val="50C2A34A"/>
@@ -6577,7 +7854,7 @@
       </w:rPr>
     </w:lvl>
   </w:abstractNum>
-  <w:abstractNum w:abstractNumId="20" w15:restartNumberingAfterBreak="0">
+  <w:abstractNum w:abstractNumId="21" w15:restartNumberingAfterBreak="0">
     <w:nsid w:val="55F277C2"/>
     <w:multiLevelType w:val="multilevel"/>
     <w:tmpl w:val="50C2A34A"/>
@@ -6726,7 +8003,7 @@
       </w:rPr>
     </w:lvl>
   </w:abstractNum>
-  <w:abstractNum w:abstractNumId="21" w15:restartNumberingAfterBreak="0">
+  <w:abstractNum w:abstractNumId="22" w15:restartNumberingAfterBreak="0">
     <w:nsid w:val="5E775136"/>
     <w:multiLevelType w:val="multilevel"/>
     <w:tmpl w:val="A33CC136"/>
@@ -6875,7 +8152,7 @@
       </w:rPr>
     </w:lvl>
   </w:abstractNum>
-  <w:abstractNum w:abstractNumId="22" w15:restartNumberingAfterBreak="0">
+  <w:abstractNum w:abstractNumId="23" w15:restartNumberingAfterBreak="0">
     <w:nsid w:val="63B30A03"/>
     <w:multiLevelType w:val="multilevel"/>
     <w:tmpl w:val="9A9A9382"/>
@@ -7024,7 +8301,7 @@
       </w:rPr>
     </w:lvl>
   </w:abstractNum>
-  <w:abstractNum w:abstractNumId="23" w15:restartNumberingAfterBreak="0">
+  <w:abstractNum w:abstractNumId="24" w15:restartNumberingAfterBreak="0">
     <w:nsid w:val="66F754DB"/>
     <w:multiLevelType w:val="multilevel"/>
     <w:tmpl w:val="1AD0E37C"/>
@@ -7173,7 +8450,7 @@
       </w:rPr>
     </w:lvl>
   </w:abstractNum>
-  <w:abstractNum w:abstractNumId="24" w15:restartNumberingAfterBreak="0">
+  <w:abstractNum w:abstractNumId="25" w15:restartNumberingAfterBreak="0">
     <w:nsid w:val="68361A6F"/>
     <w:multiLevelType w:val="multilevel"/>
     <w:tmpl w:val="744CE0EE"/>
@@ -7322,7 +8599,7 @@
       </w:rPr>
     </w:lvl>
   </w:abstractNum>
-  <w:abstractNum w:abstractNumId="25" w15:restartNumberingAfterBreak="0">
+  <w:abstractNum w:abstractNumId="26" w15:restartNumberingAfterBreak="0">
     <w:nsid w:val="75A91AC5"/>
     <w:multiLevelType w:val="multilevel"/>
     <w:tmpl w:val="65B065A8"/>
@@ -7471,7 +8748,7 @@
       </w:rPr>
     </w:lvl>
   </w:abstractNum>
-  <w:abstractNum w:abstractNumId="26" w15:restartNumberingAfterBreak="0">
+  <w:abstractNum w:abstractNumId="27" w15:restartNumberingAfterBreak="0">
     <w:nsid w:val="766259C1"/>
     <w:multiLevelType w:val="multilevel"/>
     <w:tmpl w:val="37AE99A6"/>
@@ -7620,7 +8897,156 @@
       </w:rPr>
     </w:lvl>
   </w:abstractNum>
-  <w:abstractNum w:abstractNumId="27" w15:restartNumberingAfterBreak="0">
+  <w:abstractNum w:abstractNumId="28" w15:restartNumberingAfterBreak="0">
+    <w:nsid w:val="777348BF"/>
+    <w:multiLevelType w:val="multilevel"/>
+    <w:tmpl w:val="36328F50"/>
+    <w:lvl w:ilvl="0">
+      <w:start w:val="1"/>
+      <w:numFmt w:val="bullet"/>
+      <w:lvlText w:val=""/>
+      <w:lvlJc w:val="left"/>
+      <w:pPr>
+        <w:tabs>
+          <w:tab w:val="num" w:pos="720"/>
+        </w:tabs>
+        <w:ind w:left="720" w:hanging="360"/>
+      </w:pPr>
+      <w:rPr>
+        <w:rFonts w:ascii="Symbol" w:hAnsi="Symbol" w:hint="default"/>
+        <w:sz w:val="20"/>
+      </w:rPr>
+    </w:lvl>
+    <w:lvl w:ilvl="1" w:tentative="1">
+      <w:start w:val="1"/>
+      <w:numFmt w:val="bullet"/>
+      <w:lvlText w:val="o"/>
+      <w:lvlJc w:val="left"/>
+      <w:pPr>
+        <w:tabs>
+          <w:tab w:val="num" w:pos="1440"/>
+        </w:tabs>
+        <w:ind w:left="1440" w:hanging="360"/>
+      </w:pPr>
+      <w:rPr>
+        <w:rFonts w:ascii="Courier New" w:hAnsi="Courier New" w:hint="default"/>
+        <w:sz w:val="20"/>
+      </w:rPr>
+    </w:lvl>
+    <w:lvl w:ilvl="2" w:tentative="1">
+      <w:start w:val="1"/>
+      <w:numFmt w:val="bullet"/>
+      <w:lvlText w:val=""/>
+      <w:lvlJc w:val="left"/>
+      <w:pPr>
+        <w:tabs>
+          <w:tab w:val="num" w:pos="2160"/>
+        </w:tabs>
+        <w:ind w:left="2160" w:hanging="360"/>
+      </w:pPr>
+      <w:rPr>
+        <w:rFonts w:ascii="Wingdings" w:hAnsi="Wingdings" w:hint="default"/>
+        <w:sz w:val="20"/>
+      </w:rPr>
+    </w:lvl>
+    <w:lvl w:ilvl="3" w:tentative="1">
+      <w:start w:val="1"/>
+      <w:numFmt w:val="bullet"/>
+      <w:lvlText w:val=""/>
+      <w:lvlJc w:val="left"/>
+      <w:pPr>
+        <w:tabs>
+          <w:tab w:val="num" w:pos="2880"/>
+        </w:tabs>
+        <w:ind w:left="2880" w:hanging="360"/>
+      </w:pPr>
+      <w:rPr>
+        <w:rFonts w:ascii="Wingdings" w:hAnsi="Wingdings" w:hint="default"/>
+        <w:sz w:val="20"/>
+      </w:rPr>
+    </w:lvl>
+    <w:lvl w:ilvl="4" w:tentative="1">
+      <w:start w:val="1"/>
+      <w:numFmt w:val="bullet"/>
+      <w:lvlText w:val=""/>
+      <w:lvlJc w:val="left"/>
+      <w:pPr>
+        <w:tabs>
+          <w:tab w:val="num" w:pos="3600"/>
+        </w:tabs>
+        <w:ind w:left="3600" w:hanging="360"/>
+      </w:pPr>
+      <w:rPr>
+        <w:rFonts w:ascii="Wingdings" w:hAnsi="Wingdings" w:hint="default"/>
+        <w:sz w:val="20"/>
+      </w:rPr>
+    </w:lvl>
+    <w:lvl w:ilvl="5" w:tentative="1">
+      <w:start w:val="1"/>
+      <w:numFmt w:val="bullet"/>
+      <w:lvlText w:val=""/>
+      <w:lvlJc w:val="left"/>
+      <w:pPr>
+        <w:tabs>
+          <w:tab w:val="num" w:pos="4320"/>
+        </w:tabs>
+        <w:ind w:left="4320" w:hanging="360"/>
+      </w:pPr>
+      <w:rPr>
+        <w:rFonts w:ascii="Wingdings" w:hAnsi="Wingdings" w:hint="default"/>
+        <w:sz w:val="20"/>
+      </w:rPr>
+    </w:lvl>
+    <w:lvl w:ilvl="6" w:tentative="1">
+      <w:start w:val="1"/>
+      <w:numFmt w:val="bullet"/>
+      <w:lvlText w:val=""/>
+      <w:lvlJc w:val="left"/>
+      <w:pPr>
+        <w:tabs>
+          <w:tab w:val="num" w:pos="5040"/>
+        </w:tabs>
+        <w:ind w:left="5040" w:hanging="360"/>
+      </w:pPr>
+      <w:rPr>
+        <w:rFonts w:ascii="Wingdings" w:hAnsi="Wingdings" w:hint="default"/>
+        <w:sz w:val="20"/>
+      </w:rPr>
+    </w:lvl>
+    <w:lvl w:ilvl="7" w:tentative="1">
+      <w:start w:val="1"/>
+      <w:numFmt w:val="bullet"/>
+      <w:lvlText w:val=""/>
+      <w:lvlJc w:val="left"/>
+      <w:pPr>
+        <w:tabs>
+          <w:tab w:val="num" w:pos="5760"/>
+        </w:tabs>
+        <w:ind w:left="5760" w:hanging="360"/>
+      </w:pPr>
+      <w:rPr>
+        <w:rFonts w:ascii="Wingdings" w:hAnsi="Wingdings" w:hint="default"/>
+        <w:sz w:val="20"/>
+      </w:rPr>
+    </w:lvl>
+    <w:lvl w:ilvl="8" w:tentative="1">
+      <w:start w:val="1"/>
+      <w:numFmt w:val="bullet"/>
+      <w:lvlText w:val=""/>
+      <w:lvlJc w:val="left"/>
+      <w:pPr>
+        <w:tabs>
+          <w:tab w:val="num" w:pos="6480"/>
+        </w:tabs>
+        <w:ind w:left="6480" w:hanging="360"/>
+      </w:pPr>
+      <w:rPr>
+        <w:rFonts w:ascii="Wingdings" w:hAnsi="Wingdings" w:hint="default"/>
+        <w:sz w:val="20"/>
+      </w:rPr>
+    </w:lvl>
+  </w:abstractNum>
+  <w:abstractNum w:abstractNumId="29" w15:restartNumberingAfterBreak="0">
     <w:nsid w:val="7C90643F"/>
     <w:multiLevelType w:val="multilevel"/>
     <w:tmpl w:val="47B2072E"/>
@@ -7769,7 +9195,7 @@
       </w:rPr>
     </w:lvl>
   </w:abstractNum>
-  <w:abstractNum w:abstractNumId="28" w15:restartNumberingAfterBreak="0">
+  <w:abstractNum w:abstractNumId="30" w15:restartNumberingAfterBreak="0">
     <w:nsid w:val="7E0D0672"/>
     <w:multiLevelType w:val="multilevel"/>
     <w:tmpl w:val="E6888A76"/>
@@ -7918,7 +9344,7 @@
       </w:rPr>
     </w:lvl>
   </w:abstractNum>
-  <w:abstractNum w:abstractNumId="29" w15:restartNumberingAfterBreak="0">
+  <w:abstractNum w:abstractNumId="31" w15:restartNumberingAfterBreak="0">
     <w:nsid w:val="7FAD7722"/>
     <w:multiLevelType w:val="multilevel"/>
     <w:tmpl w:val="3CAC19B0"/>
@@ -8095,66 +9521,72 @@
     <w:abstractNumId w:val="0"/>
   </w:num>
   <w:num w:numId="10" w16cid:durableId="2112969236">
-    <w:abstractNumId w:val="20"/>
+    <w:abstractNumId w:val="21"/>
   </w:num>
   <w:num w:numId="11" w16cid:durableId="90660145">
+    <w:abstractNumId w:val="27"/>
+  </w:num>
+  <w:num w:numId="12" w16cid:durableId="1684092694">
+    <w:abstractNumId w:val="25"/>
+  </w:num>
+  <w:num w:numId="13" w16cid:durableId="949314245">
     <w:abstractNumId w:val="26"/>
   </w:num>
-  <w:num w:numId="12" w16cid:durableId="1684092694">
-    <w:abstractNumId w:val="24"/>
-  </w:num>
-  <w:num w:numId="13" w16cid:durableId="949314245">
-    <w:abstractNumId w:val="25"/>
-  </w:num>
   <w:num w:numId="14" w16cid:durableId="1502157627">
-    <w:abstractNumId w:val="27"/>
+    <w:abstractNumId w:val="29"/>
   </w:num>
   <w:num w:numId="15" w16cid:durableId="1937060696">
-    <w:abstractNumId w:val="21"/>
+    <w:abstractNumId w:val="22"/>
   </w:num>
   <w:num w:numId="16" w16cid:durableId="2142726678">
-    <w:abstractNumId w:val="29"/>
+    <w:abstractNumId w:val="31"/>
   </w:num>
   <w:num w:numId="17" w16cid:durableId="287705625">
     <w:abstractNumId w:val="9"/>
   </w:num>
   <w:num w:numId="18" w16cid:durableId="278529878">
+    <w:abstractNumId w:val="16"/>
+  </w:num>
+  <w:num w:numId="19" w16cid:durableId="929653660">
+    <w:abstractNumId w:val="17"/>
+  </w:num>
+  <w:num w:numId="20" w16cid:durableId="1389912324">
     <w:abstractNumId w:val="15"/>
   </w:num>
-  <w:num w:numId="19" w16cid:durableId="929653660">
-    <w:abstractNumId w:val="16"/>
-  </w:num>
-  <w:num w:numId="20" w16cid:durableId="1389912324">
-    <w:abstractNumId w:val="14"/>
-  </w:num>
   <w:num w:numId="21" w16cid:durableId="704447325">
-    <w:abstractNumId w:val="17"/>
+    <w:abstractNumId w:val="18"/>
   </w:num>
   <w:num w:numId="22" w16cid:durableId="1731146783">
-    <w:abstractNumId w:val="19"/>
+    <w:abstractNumId w:val="20"/>
   </w:num>
   <w:num w:numId="23" w16cid:durableId="1339652343">
+    <w:abstractNumId w:val="24"/>
+  </w:num>
+  <w:num w:numId="24" w16cid:durableId="1066606250">
     <w:abstractNumId w:val="23"/>
   </w:num>
-  <w:num w:numId="24" w16cid:durableId="1066606250">
-    <w:abstractNumId w:val="22"/>
-  </w:num>
   <w:num w:numId="25" w16cid:durableId="261841284">
-    <w:abstractNumId w:val="18"/>
+    <w:abstractNumId w:val="19"/>
   </w:num>
   <w:num w:numId="26" w16cid:durableId="1777555787">
     <w:abstractNumId w:val="10"/>
   </w:num>
   <w:num w:numId="27" w16cid:durableId="1112935871">
+    <w:abstractNumId w:val="14"/>
+  </w:num>
+  <w:num w:numId="28" w16cid:durableId="1463575277">
     <w:abstractNumId w:val="13"/>
   </w:num>
-  <w:num w:numId="28" w16cid:durableId="1463575277">
+  <w:num w:numId="29" w16cid:durableId="292904282">
     <w:abstractNumId w:val="12"/>
   </w:num>
-  <w:num w:numId="29" w16cid:durableId="292904282">
+  <w:num w:numId="30" w16cid:durableId="809322658">
+    <w:abstractNumId w:val="30"/>
+  </w:num>
+  <w:num w:numId="31" w16cid:durableId="7297501">
     <w:abstractNumId w:val="11"/>
   </w:num>
-  <w:num w:numId="30" w16cid:durableId="809322658">
+  <w:num w:numId="32" w16cid:durableId="756100097">
     <w:abstractNumId w:val="28"/>
   </w:num>
 </w:numbering>

</xml_diff>